<commit_message>
change logo - add icons and splashs
</commit_message>
<xml_diff>
--- a/artigo_tcc_versoes/TCC_versao2_Atracao_de_clientes.docx
+++ b/artigo_tcc_versoes/TCC_versao2_Atracao_de_clientes.docx
@@ -178,17 +178,8 @@
           <w:rFonts w:ascii="Arial" w:hAnsi="Arial" w:cs="Arial"/>
           <w:b/>
         </w:rPr>
-        <w:t xml:space="preserve">Prof. Dr. Vivaldo José </w:t>
-      </w:r>
-      <w:proofErr w:type="spellStart"/>
-      <w:r>
-        <w:rPr>
-          <w:rFonts w:ascii="Arial" w:hAnsi="Arial" w:cs="Arial"/>
-          <w:b/>
-        </w:rPr>
-        <w:t>Breternitz</w:t>
-      </w:r>
-      <w:proofErr w:type="spellEnd"/>
+        <w:t>Prof. Dr. Vivaldo José Breternitz</w:t>
+      </w:r>
     </w:p>
     <w:p>
       <w:pPr>
@@ -1361,21 +1352,7 @@
         <w:rPr>
           <w:rFonts w:ascii="Arial" w:hAnsi="Arial" w:cs="Arial"/>
         </w:rPr>
-        <w:t xml:space="preserve">Um exemplo disso, é o feito recentemente pela </w:t>
-      </w:r>
-      <w:proofErr w:type="spellStart"/>
-      <w:r>
-        <w:rPr>
-          <w:rFonts w:ascii="Arial" w:hAnsi="Arial" w:cs="Arial"/>
-        </w:rPr>
-        <w:t>Zara</w:t>
-      </w:r>
-      <w:proofErr w:type="spellEnd"/>
-      <w:r>
-        <w:rPr>
-          <w:rFonts w:ascii="Arial" w:hAnsi="Arial" w:cs="Arial"/>
-        </w:rPr>
-        <w:t xml:space="preserve">, uma varejista internacional de roupas, que inovou ao utilizar em todas suas roupas </w:t>
+        <w:t xml:space="preserve">Um exemplo disso, é o feito recentemente pela Zara, uma varejista internacional de roupas, que inovou ao utilizar em todas suas roupas </w:t>
       </w:r>
       <w:r>
         <w:rPr>
@@ -1389,42 +1366,12 @@
         </w:rPr>
         <w:t xml:space="preserve"> (</w:t>
       </w:r>
-      <w:proofErr w:type="spellStart"/>
-      <w:r>
-        <w:rPr>
-          <w:rFonts w:ascii="Arial" w:hAnsi="Arial" w:cs="Arial"/>
-        </w:rPr>
-        <w:t>Sensormatic</w:t>
-      </w:r>
-      <w:proofErr w:type="spellEnd"/>
-      <w:r>
-        <w:rPr>
-          <w:rFonts w:ascii="Arial" w:hAnsi="Arial" w:cs="Arial"/>
-        </w:rPr>
-        <w:t xml:space="preserve"> dual-</w:t>
-      </w:r>
-      <w:proofErr w:type="spellStart"/>
-      <w:r>
-        <w:rPr>
-          <w:rFonts w:ascii="Arial" w:hAnsi="Arial" w:cs="Arial"/>
-        </w:rPr>
-        <w:t>technology</w:t>
-      </w:r>
-      <w:proofErr w:type="spellEnd"/>
-      <w:r>
-        <w:rPr>
-          <w:rFonts w:ascii="Arial" w:hAnsi="Arial" w:cs="Arial"/>
-        </w:rPr>
-        <w:t xml:space="preserve"> RFID/</w:t>
-      </w:r>
-      <w:proofErr w:type="spellStart"/>
-      <w:r>
-        <w:rPr>
-          <w:rFonts w:ascii="Arial" w:hAnsi="Arial" w:cs="Arial"/>
-        </w:rPr>
-        <w:t>Acousto-Magnetic</w:t>
-      </w:r>
-      <w:proofErr w:type="spellEnd"/>
+      <w:r>
+        <w:rPr>
+          <w:rFonts w:ascii="Arial" w:hAnsi="Arial" w:cs="Arial"/>
+        </w:rPr>
+        <w:t>Sensormatic dual-technology RFID/Acousto-Magnetic</w:t>
+      </w:r>
       <w:r>
         <w:rPr>
           <w:rFonts w:ascii="Arial" w:hAnsi="Arial" w:cs="Arial"/>
@@ -1521,7 +1468,6 @@
         </w:rPr>
         <w:t xml:space="preserve"> (por exemplo) se encontra na proximidade de um Beacon, ocorre a sua identificação, ao ocorrer essa identificação, o aplicativo correspondente àquele Beacon é ativado e gera uma ação pré-determinada – que como exemplo, pode ser uma notificação da “app”. É sempre necessário um aplicativo para o </w:t>
       </w:r>
-      <w:proofErr w:type="spellStart"/>
       <w:r>
         <w:rPr>
           <w:rFonts w:ascii="Arial" w:hAnsi="Arial" w:cs="Arial"/>
@@ -1529,28 +1475,12 @@
         </w:rPr>
         <w:t>beacon</w:t>
       </w:r>
-      <w:proofErr w:type="spellEnd"/>
-      <w:r>
-        <w:rPr>
-          <w:rFonts w:ascii="Arial" w:hAnsi="Arial" w:cs="Arial"/>
-        </w:rPr>
-        <w:t xml:space="preserve"> funcionar, pois o Beacon apenas transmite sinais. Se quisermos que o aparelho do utilizador faça algo interessante quando </w:t>
-      </w:r>
-      <w:proofErr w:type="spellStart"/>
-      <w:r>
-        <w:rPr>
-          <w:rFonts w:ascii="Arial" w:hAnsi="Arial" w:cs="Arial"/>
-        </w:rPr>
-        <w:t>detetar</w:t>
-      </w:r>
-      <w:proofErr w:type="spellEnd"/>
-      <w:r>
-        <w:rPr>
-          <w:rFonts w:ascii="Arial" w:hAnsi="Arial" w:cs="Arial"/>
-        </w:rPr>
-        <w:t xml:space="preserve"> o </w:t>
-      </w:r>
-      <w:proofErr w:type="spellStart"/>
+      <w:r>
+        <w:rPr>
+          <w:rFonts w:ascii="Arial" w:hAnsi="Arial" w:cs="Arial"/>
+        </w:rPr>
+        <w:t xml:space="preserve"> funcionar, pois o Beacon apenas transmite sinais. Se quisermos que o aparelho do utilizador faça algo interessante quando detetar o </w:t>
+      </w:r>
       <w:r>
         <w:rPr>
           <w:rFonts w:ascii="Arial" w:hAnsi="Arial" w:cs="Arial"/>
@@ -1558,7 +1488,6 @@
         </w:rPr>
         <w:t>beacon</w:t>
       </w:r>
-      <w:proofErr w:type="spellEnd"/>
       <w:r>
         <w:rPr>
           <w:rFonts w:ascii="Arial" w:hAnsi="Arial" w:cs="Arial"/>
@@ -1675,30 +1604,8 @@
       <w:r>
         <w:rPr>
           <w:rFonts w:ascii="Arial" w:hAnsi="Arial" w:cs="Arial"/>
-          <w:lang w:val="en-US"/>
-        </w:rPr>
-        <w:t xml:space="preserve"> </w:t>
-      </w:r>
-      <w:r>
-        <w:rPr>
-          <w:rFonts w:ascii="Arial" w:hAnsi="Arial" w:cs="Arial"/>
-          <w:lang w:val="en-US"/>
-        </w:rPr>
-        <w:t>(</w:t>
-      </w:r>
-      <w:r>
-        <w:rPr>
-          <w:rFonts w:ascii="Arial" w:hAnsi="Arial" w:cs="Arial"/>
-          <w:lang w:val="en-US"/>
-        </w:rPr>
-        <w:t>DONOVAN, Mark</w:t>
-      </w:r>
-      <w:r>
-        <w:rPr>
-          <w:rFonts w:ascii="Arial" w:hAnsi="Arial" w:cs="Arial"/>
-          <w:lang w:val="en-US"/>
-        </w:rPr>
-        <w:t>, 2010)</w:t>
+        </w:rPr>
+        <w:t xml:space="preserve"> (DONOVAN, Mark, 2010)</w:t>
       </w:r>
       <w:r>
         <w:rPr>
@@ -1777,35 +1684,7 @@
         <w:rPr>
           <w:rFonts w:ascii="Arial" w:hAnsi="Arial" w:cs="Arial"/>
         </w:rPr>
-        <w:t xml:space="preserve">através da prática de </w:t>
-      </w:r>
-      <w:proofErr w:type="spellStart"/>
-      <w:r>
-        <w:rPr>
-          <w:rFonts w:ascii="Arial" w:hAnsi="Arial" w:cs="Arial"/>
-        </w:rPr>
-        <w:t>Iot</w:t>
-      </w:r>
-      <w:proofErr w:type="spellEnd"/>
-      <w:r>
-        <w:rPr>
-          <w:rFonts w:ascii="Arial" w:hAnsi="Arial" w:cs="Arial"/>
-        </w:rPr>
-        <w:t xml:space="preserve"> (Internet of Things), assim como feito pela </w:t>
-      </w:r>
-      <w:proofErr w:type="spellStart"/>
-      <w:r>
-        <w:rPr>
-          <w:rFonts w:ascii="Arial" w:hAnsi="Arial" w:cs="Arial"/>
-        </w:rPr>
-        <w:t>Zara</w:t>
-      </w:r>
-      <w:proofErr w:type="spellEnd"/>
-      <w:r>
-        <w:rPr>
-          <w:rFonts w:ascii="Arial" w:hAnsi="Arial" w:cs="Arial"/>
-        </w:rPr>
-        <w:t>, inserir componentes eletrônicos</w:t>
+        <w:t>através da prática de Iot (Internet of Things), assim como feito pela Zara, inserir componentes eletrônicos</w:t>
       </w:r>
       <w:r>
         <w:rPr>
@@ -2144,180 +2023,168 @@
           <w:b/>
         </w:rPr>
       </w:pPr>
+      <w:r>
+        <w:rPr>
+          <w:rFonts w:ascii="Arial" w:hAnsi="Arial" w:cs="Arial"/>
+          <w:b/>
+        </w:rPr>
+        <w:t>3. METODOLOGIA</w:t>
+      </w:r>
+    </w:p>
+    <w:p>
+      <w:pPr>
+        <w:spacing w:line="360" w:lineRule="auto"/>
+        <w:jc w:val="both"/>
+        <w:rPr>
+          <w:rFonts w:ascii="Arial" w:hAnsi="Arial" w:cs="Arial"/>
+          <w:b/>
+        </w:rPr>
+      </w:pPr>
+    </w:p>
+    <w:p>
+      <w:pPr>
+        <w:spacing w:line="360" w:lineRule="auto"/>
+        <w:ind w:firstLine="708"/>
+        <w:jc w:val="both"/>
+        <w:rPr>
+          <w:rFonts w:ascii="Arial" w:hAnsi="Arial" w:cs="Arial"/>
+        </w:rPr>
+      </w:pPr>
+      <w:r>
+        <w:rPr>
+          <w:rFonts w:ascii="Arial" w:hAnsi="Arial" w:cs="Arial"/>
+        </w:rPr>
+        <w:t xml:space="preserve">O trabalho iniciou-se com o </w:t>
+      </w:r>
+      <w:r>
+        <w:rPr>
+          <w:rFonts w:ascii="Arial" w:hAnsi="Arial" w:cs="Arial"/>
+        </w:rPr>
+        <w:t>estudo dos trabalhos marcados no referencial teórico, o que caract</w:t>
+      </w:r>
+      <w:r>
+        <w:rPr>
+          <w:rFonts w:ascii="Arial" w:hAnsi="Arial" w:cs="Arial"/>
+        </w:rPr>
+        <w:t>eriza uma pesquisa exploratória.</w:t>
+      </w:r>
+    </w:p>
+    <w:p>
+      <w:pPr>
+        <w:spacing w:line="360" w:lineRule="auto"/>
+        <w:ind w:left="2124" w:firstLine="708"/>
+        <w:jc w:val="both"/>
+        <w:rPr>
+          <w:rFonts w:ascii="Arial" w:hAnsi="Arial" w:cs="Arial"/>
+          <w:color w:val="000000" w:themeColor="text1"/>
+        </w:rPr>
+      </w:pPr>
+      <w:r>
+        <w:rPr>
+          <w:rFonts w:ascii="Arial" w:hAnsi="Arial" w:cs="Arial"/>
+        </w:rPr>
+        <w:t xml:space="preserve"> </w:t>
+      </w:r>
+      <w:r>
+        <w:rPr>
+          <w:rFonts w:ascii="Arial" w:hAnsi="Arial" w:cs="Arial"/>
+          <w:color w:val="000000" w:themeColor="text1"/>
+        </w:rPr>
+        <w:t xml:space="preserve"> </w:t>
+      </w:r>
+      <w:r>
+        <w:rPr>
+          <w:rFonts w:ascii="Arial" w:hAnsi="Arial" w:cs="Arial"/>
+          <w:color w:val="000000" w:themeColor="text1"/>
+        </w:rPr>
+        <w:t>“</w:t>
+      </w:r>
+      <w:r>
+        <w:rPr>
+          <w:rFonts w:ascii="Arial" w:hAnsi="Arial" w:cs="Arial"/>
+        </w:rPr>
+        <w:t>[...]</w:t>
+      </w:r>
+      <w:r>
+        <w:rPr>
+          <w:rFonts w:ascii="Arial" w:hAnsi="Arial" w:cs="Arial"/>
+        </w:rPr>
+        <w:t xml:space="preserve"> </w:t>
+      </w:r>
+      <w:r>
+        <w:rPr>
+          <w:rFonts w:ascii="Arial" w:hAnsi="Arial" w:cs="Arial"/>
+          <w:color w:val="000000" w:themeColor="text1"/>
+        </w:rPr>
+        <w:t>Pesquisa</w:t>
+      </w:r>
+      <w:r>
+        <w:rPr>
+          <w:rFonts w:ascii="Arial" w:hAnsi="Arial" w:cs="Arial"/>
+          <w:color w:val="000000" w:themeColor="text1"/>
+        </w:rPr>
+        <w:t xml:space="preserve"> exploratória é quando a pesquisa se encontra na fase preliminar, tem como finalidade proporcionar mais informações sobre o assunto que vamos investigar, possibilitando sua definição e seu delineamento, isto é, facilitar a delimitação do tema da pesquisa; orientar a fixação dos objetivos e a formulação das hipóteses ou descobrir um novo tipo de enfoque para o assunto. Assume, em geral, as formas de pesquisas bibliográficas e estudos de caso. (PRODANOV e FREITAS, 2013, p. 51-52).”</w:t>
+      </w:r>
+      <w:r>
+        <w:rPr>
+          <w:rFonts w:ascii="Arial" w:hAnsi="Arial" w:cs="Arial"/>
+          <w:color w:val="000000" w:themeColor="text1"/>
+        </w:rPr>
+        <w:tab/>
+      </w:r>
+    </w:p>
+    <w:p>
+      <w:pPr>
+        <w:spacing w:line="360" w:lineRule="auto"/>
+        <w:ind w:firstLine="708"/>
+        <w:jc w:val="both"/>
+        <w:rPr>
+          <w:rFonts w:ascii="Arial" w:hAnsi="Arial" w:cs="Arial"/>
+        </w:rPr>
+      </w:pPr>
+      <w:r>
+        <w:rPr>
+          <w:rFonts w:ascii="Arial" w:hAnsi="Arial" w:cs="Arial"/>
+        </w:rPr>
+        <w:t>O pa</w:t>
+      </w:r>
+      <w:r>
+        <w:rPr>
+          <w:rFonts w:ascii="Arial" w:hAnsi="Arial" w:cs="Arial"/>
+        </w:rPr>
+        <w:t>sso seguinte foi a construção de um a</w:t>
+      </w:r>
+      <w:r>
+        <w:rPr>
+          <w:rFonts w:ascii="Arial" w:hAnsi="Arial" w:cs="Arial"/>
+        </w:rPr>
+        <w:t>plicativo</w:t>
+      </w:r>
+      <w:r>
+        <w:rPr>
+          <w:rFonts w:ascii="Arial" w:hAnsi="Arial" w:cs="Arial"/>
+        </w:rPr>
+        <w:t xml:space="preserve"> </w:t>
+      </w:r>
+      <w:r>
+        <w:rPr>
+          <w:rFonts w:ascii="Arial" w:hAnsi="Arial" w:cs="Arial"/>
+        </w:rPr>
+        <w:t>Mobile</w:t>
+      </w:r>
+      <w:r>
+        <w:rPr>
+          <w:rFonts w:ascii="Arial" w:hAnsi="Arial" w:cs="Arial"/>
+        </w:rPr>
+        <w:t xml:space="preserve"> </w:t>
+      </w:r>
       <w:bookmarkStart w:id="1" w:name="_GoBack"/>
       <w:bookmarkEnd w:id="1"/>
       <w:r>
         <w:rPr>
           <w:rFonts w:ascii="Arial" w:hAnsi="Arial" w:cs="Arial"/>
-          <w:b/>
-        </w:rPr>
-        <w:t>3. METODOLOGIA</w:t>
-      </w:r>
-    </w:p>
-    <w:p>
-      <w:pPr>
-        <w:spacing w:line="360" w:lineRule="auto"/>
-        <w:jc w:val="both"/>
-        <w:rPr>
-          <w:rFonts w:ascii="Arial" w:hAnsi="Arial" w:cs="Arial"/>
-          <w:b/>
-        </w:rPr>
-      </w:pPr>
-    </w:p>
-    <w:p>
-      <w:pPr>
-        <w:spacing w:line="360" w:lineRule="auto"/>
-        <w:ind w:firstLine="708"/>
-        <w:jc w:val="both"/>
-        <w:rPr>
-          <w:rFonts w:ascii="Arial" w:hAnsi="Arial" w:cs="Arial"/>
-        </w:rPr>
-      </w:pPr>
-      <w:r>
-        <w:rPr>
-          <w:rFonts w:ascii="Arial" w:hAnsi="Arial" w:cs="Arial"/>
-        </w:rPr>
-        <w:t xml:space="preserve">O trabalho iniciou-se com o </w:t>
-      </w:r>
-      <w:r>
-        <w:rPr>
-          <w:rFonts w:ascii="Arial" w:hAnsi="Arial" w:cs="Arial"/>
-        </w:rPr>
-        <w:t>estudo dos trabalhos marcados no referencial teórico, o que caract</w:t>
-      </w:r>
-      <w:r>
-        <w:rPr>
-          <w:rFonts w:ascii="Arial" w:hAnsi="Arial" w:cs="Arial"/>
-        </w:rPr>
-        <w:t>eriza uma pesquisa exploratória.</w:t>
-      </w:r>
-    </w:p>
-    <w:p>
-      <w:pPr>
-        <w:spacing w:line="360" w:lineRule="auto"/>
-        <w:ind w:left="2124" w:firstLine="708"/>
-        <w:jc w:val="both"/>
-        <w:rPr>
-          <w:rFonts w:ascii="Arial" w:hAnsi="Arial" w:cs="Arial"/>
-          <w:color w:val="000000" w:themeColor="text1"/>
-        </w:rPr>
-      </w:pPr>
-      <w:r>
-        <w:rPr>
-          <w:rFonts w:ascii="Arial" w:hAnsi="Arial" w:cs="Arial"/>
-        </w:rPr>
-        <w:t xml:space="preserve"> </w:t>
-      </w:r>
-      <w:r>
-        <w:rPr>
-          <w:rFonts w:ascii="Arial" w:hAnsi="Arial" w:cs="Arial"/>
-          <w:color w:val="000000" w:themeColor="text1"/>
-        </w:rPr>
-        <w:t xml:space="preserve"> </w:t>
-      </w:r>
-      <w:r>
-        <w:rPr>
-          <w:rFonts w:ascii="Arial" w:hAnsi="Arial" w:cs="Arial"/>
-          <w:color w:val="000000" w:themeColor="text1"/>
-        </w:rPr>
-        <w:t>“</w:t>
-      </w:r>
-      <w:r>
-        <w:rPr>
-          <w:rFonts w:ascii="Arial" w:hAnsi="Arial" w:cs="Arial"/>
-        </w:rPr>
-        <w:t>[...]</w:t>
-      </w:r>
-      <w:r>
-        <w:rPr>
-          <w:rFonts w:ascii="Arial" w:hAnsi="Arial" w:cs="Arial"/>
-        </w:rPr>
-        <w:t xml:space="preserve"> </w:t>
-      </w:r>
-      <w:r>
-        <w:rPr>
-          <w:rFonts w:ascii="Arial" w:hAnsi="Arial" w:cs="Arial"/>
-          <w:color w:val="000000" w:themeColor="text1"/>
-        </w:rPr>
-        <w:t>Pesquisa</w:t>
-      </w:r>
-      <w:r>
-        <w:rPr>
-          <w:rFonts w:ascii="Arial" w:hAnsi="Arial" w:cs="Arial"/>
-          <w:color w:val="000000" w:themeColor="text1"/>
-        </w:rPr>
-        <w:t xml:space="preserve"> exploratória é quando a pesquisa se encontra na fase preliminar, tem como finalidade proporcionar mais informações sobre o assunto que vamos investigar, possibilitando sua definição e seu delineamento, isto é, facilitar a delimitação do tema da pesquisa; orientar a fixação dos objetivos e a formulação das hipóteses ou descobrir um novo tipo de enfoque para o assunto. Assume, em geral, as formas de pesquisas bibliográficas e estudos de caso. (PRODANOV e FREITAS, 2013, p. 51-52).”</w:t>
-      </w:r>
-      <w:r>
-        <w:rPr>
-          <w:rFonts w:ascii="Arial" w:hAnsi="Arial" w:cs="Arial"/>
-          <w:color w:val="000000" w:themeColor="text1"/>
-        </w:rPr>
-        <w:tab/>
-      </w:r>
-    </w:p>
-    <w:p>
-      <w:pPr>
-        <w:spacing w:line="360" w:lineRule="auto"/>
-        <w:ind w:firstLine="708"/>
-        <w:jc w:val="both"/>
-        <w:rPr>
-          <w:rFonts w:ascii="Arial" w:hAnsi="Arial" w:cs="Arial"/>
-        </w:rPr>
-      </w:pPr>
-      <w:r>
-        <w:rPr>
-          <w:rFonts w:ascii="Arial" w:hAnsi="Arial" w:cs="Arial"/>
-        </w:rPr>
-        <w:t>O pa</w:t>
-      </w:r>
-      <w:r>
-        <w:rPr>
-          <w:rFonts w:ascii="Arial" w:hAnsi="Arial" w:cs="Arial"/>
-        </w:rPr>
-        <w:t>sso seguinte foi a construção de um a</w:t>
-      </w:r>
-      <w:r>
-        <w:rPr>
-          <w:rFonts w:ascii="Arial" w:hAnsi="Arial" w:cs="Arial"/>
-        </w:rPr>
-        <w:t>plicativo</w:t>
-      </w:r>
-      <w:r>
-        <w:rPr>
-          <w:rFonts w:ascii="Arial" w:hAnsi="Arial" w:cs="Arial"/>
-        </w:rPr>
-        <w:t xml:space="preserve"> </w:t>
-      </w:r>
-      <w:r>
-        <w:rPr>
-          <w:rFonts w:ascii="Arial" w:hAnsi="Arial" w:cs="Arial"/>
-        </w:rPr>
-        <w:t xml:space="preserve">Mobile e </w:t>
-      </w:r>
-      <w:r>
-        <w:rPr>
-          <w:rFonts w:ascii="Arial" w:hAnsi="Arial" w:cs="Arial"/>
-        </w:rPr>
-        <w:t xml:space="preserve">um </w:t>
-      </w:r>
-      <w:r>
-        <w:rPr>
-          <w:rFonts w:ascii="Arial" w:hAnsi="Arial" w:cs="Arial"/>
-        </w:rPr>
-        <w:t>Website</w:t>
-      </w:r>
-      <w:r>
-        <w:rPr>
-          <w:rFonts w:ascii="Arial" w:hAnsi="Arial" w:cs="Arial"/>
-        </w:rPr>
-        <w:t>,</w:t>
-      </w:r>
-      <w:r>
-        <w:rPr>
-          <w:rFonts w:ascii="Arial" w:hAnsi="Arial" w:cs="Arial"/>
-        </w:rPr>
-        <w:t xml:space="preserve"> com base no </w:t>
+        </w:rPr>
+        <w:t xml:space="preserve">com base no </w:t>
       </w:r>
       <w:r>
         <w:rPr>
@@ -2330,7 +2197,19 @@
         <w:rPr>
           <w:rFonts w:ascii="Arial" w:hAnsi="Arial" w:cs="Arial"/>
         </w:rPr>
-        <w:t xml:space="preserve"> de desenvolvimento IONIC, escolhido por permitir a construção de aplicativos Híbridos, para Android e IOS, </w:t>
+        <w:t xml:space="preserve"> de desenvolvimento IONIC, escolhido por permitir a construção de aplicativos Híbridos, para Android e </w:t>
+      </w:r>
+      <w:r>
+        <w:rPr>
+          <w:rFonts w:ascii="Arial" w:hAnsi="Arial" w:cs="Arial"/>
+        </w:rPr>
+        <w:t>i</w:t>
+      </w:r>
+      <w:r>
+        <w:rPr>
+          <w:rFonts w:ascii="Arial" w:hAnsi="Arial" w:cs="Arial"/>
+        </w:rPr>
+        <w:t xml:space="preserve">OS, </w:t>
       </w:r>
       <w:r>
         <w:rPr>
@@ -2412,7 +2291,19 @@
         <w:rPr>
           <w:rFonts w:ascii="Arial" w:hAnsi="Arial" w:cs="Arial"/>
         </w:rPr>
-        <w:t>de Beacons Bluetooth que terão como tarefa o envio de mensagens para as pessoas próximas dos estabelecimentos participantes.</w:t>
+        <w:t>de Beacons Bluetooth que terão como tarefa o envio de mensagens para as pessoas próximas dos estabelecimentos participantes</w:t>
+      </w:r>
+      <w:r>
+        <w:rPr>
+          <w:rFonts w:ascii="Arial" w:hAnsi="Arial" w:cs="Arial"/>
+        </w:rPr>
+        <w:t>, mas tendo em vista o grau de complexidade, posteriormente, optei por eliminar esta idéia do trabalho de conclusão de curso</w:t>
+      </w:r>
+      <w:r>
+        <w:rPr>
+          <w:rFonts w:ascii="Arial" w:hAnsi="Arial" w:cs="Arial"/>
+        </w:rPr>
+        <w:t>.</w:t>
       </w:r>
     </w:p>
     <w:p>
@@ -2941,15 +2832,9 @@
         <w:rPr>
           <w:rFonts w:ascii="Arial" w:hAnsi="Arial" w:cs="Arial"/>
         </w:rPr>
+        <w:lastRenderedPageBreak/>
         <w:tab/>
-        <w:t xml:space="preserve">A aplicação destinada ao Cliente, tem por objetivo, centralizar as ofertas dos restaurantes, permitindo ao usuário ter acesso aos descontos oferecidos pelos </w:t>
-      </w:r>
-      <w:r>
-        <w:rPr>
-          <w:rFonts w:ascii="Arial" w:hAnsi="Arial" w:cs="Arial"/>
-        </w:rPr>
-        <w:lastRenderedPageBreak/>
-        <w:t>estabelecimentos participantes, bem como filtrar e adicionar preferencias, de ofertas a serem recebidas.</w:t>
+        <w:t>A aplicação destinada ao Cliente, tem por objetivo, centralizar as ofertas dos restaurantes, permitindo ao usuário ter acesso aos descontos oferecidos pelos estabelecimentos participantes, bem como filtrar e adicionar preferencias, de ofertas a serem recebidas.</w:t>
       </w:r>
     </w:p>
     <w:p>
@@ -3193,7 +3078,7 @@
     </w:p>
     <w:p>
       <w:pPr>
-        <w:pStyle w:val="PargrafodaLista"/>
+        <w:pStyle w:val="ListParagraph"/>
         <w:numPr>
           <w:ilvl w:val="0"/>
           <w:numId w:val="3"/>
@@ -3213,7 +3098,7 @@
     </w:p>
     <w:p>
       <w:pPr>
-        <w:pStyle w:val="PargrafodaLista"/>
+        <w:pStyle w:val="ListParagraph"/>
         <w:numPr>
           <w:ilvl w:val="0"/>
           <w:numId w:val="3"/>
@@ -3239,7 +3124,7 @@
     </w:p>
     <w:p>
       <w:pPr>
-        <w:pStyle w:val="PargrafodaLista"/>
+        <w:pStyle w:val="ListParagraph"/>
         <w:numPr>
           <w:ilvl w:val="0"/>
           <w:numId w:val="3"/>
@@ -3301,7 +3186,7 @@
     </w:p>
     <w:p>
       <w:pPr>
-        <w:pStyle w:val="PargrafodaLista"/>
+        <w:pStyle w:val="ListParagraph"/>
         <w:numPr>
           <w:ilvl w:val="0"/>
           <w:numId w:val="3"/>
@@ -3320,7 +3205,7 @@
     </w:p>
     <w:p>
       <w:pPr>
-        <w:pStyle w:val="PargrafodaLista"/>
+        <w:pStyle w:val="ListParagraph"/>
         <w:spacing w:line="360" w:lineRule="auto"/>
         <w:jc w:val="both"/>
         <w:rPr>
@@ -3382,7 +3267,7 @@
     </w:p>
     <w:p>
       <w:pPr>
-        <w:pStyle w:val="PargrafodaLista"/>
+        <w:pStyle w:val="ListParagraph"/>
         <w:numPr>
           <w:ilvl w:val="0"/>
           <w:numId w:val="5"/>
@@ -3444,7 +3329,7 @@
     </w:p>
     <w:p>
       <w:pPr>
-        <w:pStyle w:val="PargrafodaLista"/>
+        <w:pStyle w:val="ListParagraph"/>
         <w:numPr>
           <w:ilvl w:val="0"/>
           <w:numId w:val="5"/>
@@ -3477,7 +3362,7 @@
     </w:p>
     <w:p>
       <w:pPr>
-        <w:pStyle w:val="PargrafodaLista"/>
+        <w:pStyle w:val="ListParagraph"/>
         <w:numPr>
           <w:ilvl w:val="0"/>
           <w:numId w:val="5"/>
@@ -3497,7 +3382,7 @@
     </w:p>
     <w:p>
       <w:pPr>
-        <w:pStyle w:val="PargrafodaLista"/>
+        <w:pStyle w:val="ListParagraph"/>
         <w:numPr>
           <w:ilvl w:val="0"/>
           <w:numId w:val="5"/>
@@ -3673,7 +3558,7 @@
     </w:p>
     <w:p>
       <w:pPr>
-        <w:pStyle w:val="PargrafodaLista"/>
+        <w:pStyle w:val="ListParagraph"/>
         <w:numPr>
           <w:ilvl w:val="0"/>
           <w:numId w:val="4"/>
@@ -3693,7 +3578,7 @@
     </w:p>
     <w:p>
       <w:pPr>
-        <w:pStyle w:val="PargrafodaLista"/>
+        <w:pStyle w:val="ListParagraph"/>
         <w:numPr>
           <w:ilvl w:val="0"/>
           <w:numId w:val="4"/>
@@ -3713,7 +3598,7 @@
     </w:p>
     <w:p>
       <w:pPr>
-        <w:pStyle w:val="PargrafodaLista"/>
+        <w:pStyle w:val="ListParagraph"/>
         <w:numPr>
           <w:ilvl w:val="0"/>
           <w:numId w:val="4"/>
@@ -4034,7 +3919,7 @@
     </w:p>
     <w:p>
       <w:pPr>
-        <w:pStyle w:val="PargrafodaLista"/>
+        <w:pStyle w:val="ListParagraph"/>
         <w:numPr>
           <w:ilvl w:val="0"/>
           <w:numId w:val="7"/>
@@ -4054,7 +3939,7 @@
     </w:p>
     <w:p>
       <w:pPr>
-        <w:pStyle w:val="PargrafodaLista"/>
+        <w:pStyle w:val="ListParagraph"/>
         <w:numPr>
           <w:ilvl w:val="0"/>
           <w:numId w:val="6"/>
@@ -4086,7 +3971,7 @@
     </w:p>
     <w:p>
       <w:pPr>
-        <w:pStyle w:val="PargrafodaLista"/>
+        <w:pStyle w:val="ListParagraph"/>
         <w:numPr>
           <w:ilvl w:val="0"/>
           <w:numId w:val="6"/>
@@ -4112,7 +3997,7 @@
     </w:p>
     <w:p>
       <w:pPr>
-        <w:pStyle w:val="PargrafodaLista"/>
+        <w:pStyle w:val="ListParagraph"/>
         <w:numPr>
           <w:ilvl w:val="0"/>
           <w:numId w:val="6"/>
@@ -4755,32 +4640,14 @@
         <w:rPr>
           <w:rFonts w:ascii="Arial" w:hAnsi="Arial" w:cs="Arial"/>
           <w:b/>
-          <w:lang w:val="en-US"/>
-        </w:rPr>
-      </w:pPr>
-      <w:r>
-        <w:rPr>
-          <w:rFonts w:ascii="Arial" w:hAnsi="Arial" w:cs="Arial"/>
-          <w:b/>
-          <w:lang w:val="en-US"/>
-        </w:rPr>
-        <w:t>5.</w:t>
-      </w:r>
-      <w:r>
-        <w:rPr>
-          <w:rFonts w:ascii="Arial" w:hAnsi="Arial" w:cs="Arial"/>
-          <w:b/>
-          <w:lang w:val="en-US"/>
-        </w:rPr>
-        <w:t xml:space="preserve"> </w:t>
-      </w:r>
-      <w:r>
-        <w:rPr>
-          <w:rFonts w:ascii="Arial" w:hAnsi="Arial" w:cs="Arial"/>
-          <w:b/>
-          <w:lang w:val="en-US"/>
-        </w:rPr>
-        <w:t>REFERÊNCIAS BIBLIOGRÁFICAS</w:t>
+        </w:rPr>
+      </w:pPr>
+      <w:r>
+        <w:rPr>
+          <w:rFonts w:ascii="Arial" w:hAnsi="Arial" w:cs="Arial"/>
+          <w:b/>
+        </w:rPr>
+        <w:t>5. REFERÊNCIAS BIBLIOGRÁFICAS</w:t>
       </w:r>
     </w:p>
     <w:p>
@@ -4792,7 +4659,6 @@
         <w:rPr>
           <w:rFonts w:ascii="Arial" w:hAnsi="Arial" w:cs="Arial"/>
           <w:b/>
-          <w:lang w:val="en-US"/>
         </w:rPr>
       </w:pPr>
     </w:p>
@@ -4893,23 +4759,7 @@
           <w:rFonts w:ascii="Arial" w:hAnsi="Arial" w:cs="Arial"/>
           <w:lang w:val="en-US"/>
         </w:rPr>
-        <w:t>: &lt;http://</w:t>
-      </w:r>
-      <w:proofErr w:type="spellStart"/>
-      <w:r>
-        <w:rPr>
-          <w:rFonts w:ascii="Arial" w:hAnsi="Arial" w:cs="Arial"/>
-          <w:lang w:val="en-US"/>
-        </w:rPr>
-        <w:t>www.comscore.com</w:t>
-      </w:r>
-      <w:proofErr w:type="spellEnd"/>
-      <w:r>
-        <w:rPr>
-          <w:rFonts w:ascii="Arial" w:hAnsi="Arial" w:cs="Arial"/>
-          <w:lang w:val="en-US"/>
-        </w:rPr>
-        <w:t>/Insights/Presentations-and- Whitepapers/2010/The-State-of-Mobile-US-Mobile-Media-Landscape-and-</w:t>
+        <w:t>: &lt;http://www.comscore.com/Insights/Presentations-and- Whitepapers/2010/The-State-of-Mobile-US-Mobile-Media-Landscape-and-</w:t>
       </w:r>
       <w:proofErr w:type="gramStart"/>
       <w:r>
@@ -4971,22 +4821,15 @@
       <w:r>
         <w:rPr>
           <w:rFonts w:ascii="Arial" w:hAnsi="Arial" w:cs="Arial"/>
+          <w:lang w:val="en-US"/>
         </w:rPr>
         <w:t xml:space="preserve">GIORGIANO, Carlos Vital. </w:t>
       </w:r>
-      <w:proofErr w:type="spellStart"/>
-      <w:r>
-        <w:rPr>
-          <w:rFonts w:ascii="Arial" w:hAnsi="Arial" w:cs="Arial"/>
-        </w:rPr>
-        <w:t>M-business</w:t>
-      </w:r>
-      <w:proofErr w:type="spellEnd"/>
-      <w:r>
-        <w:rPr>
-          <w:rFonts w:ascii="Arial" w:hAnsi="Arial" w:cs="Arial"/>
-        </w:rPr>
-        <w:t>: conceitos, características e aplicações. RMS</w:t>
+      <w:r>
+        <w:rPr>
+          <w:rFonts w:ascii="Arial" w:hAnsi="Arial" w:cs="Arial"/>
+        </w:rPr>
+        <w:t>M-business: conceitos, características e aplicações. RMS</w:t>
       </w:r>
     </w:p>
     <w:p>
@@ -5114,214 +4957,32 @@
         <w:jc w:val="both"/>
         <w:rPr>
           <w:rFonts w:ascii="Arial" w:hAnsi="Arial" w:cs="Arial"/>
-          <w:lang w:val="en-US"/>
-        </w:rPr>
-      </w:pPr>
-      <w:r>
-        <w:rPr>
-          <w:rFonts w:ascii="Arial" w:hAnsi="Arial" w:cs="Arial"/>
-          <w:lang w:val="en-US"/>
+        </w:rPr>
+      </w:pPr>
+      <w:r>
+        <w:rPr>
+          <w:rFonts w:ascii="Arial" w:hAnsi="Arial" w:cs="Arial"/>
         </w:rPr>
         <w:t>SWEDBERG</w:t>
       </w:r>
       <w:r>
         <w:rPr>
           <w:rFonts w:ascii="Arial" w:hAnsi="Arial" w:cs="Arial"/>
-          <w:lang w:val="en-US"/>
-        </w:rPr>
-        <w:t xml:space="preserve">, </w:t>
-      </w:r>
-      <w:r>
-        <w:rPr>
-          <w:rFonts w:ascii="Arial" w:hAnsi="Arial" w:cs="Arial"/>
-          <w:lang w:val="en-US"/>
-        </w:rPr>
-        <w:t>Claire</w:t>
-      </w:r>
-      <w:r>
-        <w:rPr>
-          <w:rFonts w:ascii="Arial" w:hAnsi="Arial" w:cs="Arial"/>
-          <w:lang w:val="en-US"/>
-        </w:rPr>
-        <w:t>.</w:t>
-      </w:r>
-      <w:r>
-        <w:rPr>
-          <w:rFonts w:ascii="Arial" w:hAnsi="Arial" w:cs="Arial"/>
-          <w:lang w:val="en-US"/>
-        </w:rPr>
+        </w:rPr>
+        <w:t>, Claire.  Zara implantará tags em 2 mil lojas. 25 de julho de 2014.</w:t>
+      </w:r>
+      <w:r>
         <w:t xml:space="preserve"> </w:t>
       </w:r>
       <w:r>
         <w:rPr>
           <w:rFonts w:ascii="Arial" w:hAnsi="Arial" w:cs="Arial"/>
-          <w:lang w:val="en-US"/>
-        </w:rPr>
-        <w:t xml:space="preserve"> </w:t>
-      </w:r>
-      <w:r>
-        <w:rPr>
-          <w:rFonts w:ascii="Arial" w:hAnsi="Arial" w:cs="Arial"/>
-          <w:lang w:val="en-US"/>
-        </w:rPr>
-        <w:t xml:space="preserve">Zara </w:t>
-      </w:r>
-      <w:proofErr w:type="spellStart"/>
-      <w:r>
-        <w:rPr>
-          <w:rFonts w:ascii="Arial" w:hAnsi="Arial" w:cs="Arial"/>
-          <w:lang w:val="en-US"/>
-        </w:rPr>
-        <w:t>implantará</w:t>
-      </w:r>
-      <w:proofErr w:type="spellEnd"/>
-      <w:r>
-        <w:rPr>
-          <w:rFonts w:ascii="Arial" w:hAnsi="Arial" w:cs="Arial"/>
-          <w:lang w:val="en-US"/>
-        </w:rPr>
-        <w:t xml:space="preserve"> tags </w:t>
-      </w:r>
-      <w:proofErr w:type="spellStart"/>
-      <w:r>
-        <w:rPr>
-          <w:rFonts w:ascii="Arial" w:hAnsi="Arial" w:cs="Arial"/>
-          <w:lang w:val="en-US"/>
-        </w:rPr>
-        <w:t>em</w:t>
-      </w:r>
-      <w:proofErr w:type="spellEnd"/>
-      <w:r>
-        <w:rPr>
-          <w:rFonts w:ascii="Arial" w:hAnsi="Arial" w:cs="Arial"/>
-          <w:lang w:val="en-US"/>
-        </w:rPr>
-        <w:t xml:space="preserve"> 2 mil </w:t>
-      </w:r>
-      <w:proofErr w:type="spellStart"/>
-      <w:r>
-        <w:rPr>
-          <w:rFonts w:ascii="Arial" w:hAnsi="Arial" w:cs="Arial"/>
-          <w:lang w:val="en-US"/>
-        </w:rPr>
-        <w:t>lojas</w:t>
-      </w:r>
-      <w:proofErr w:type="spellEnd"/>
-      <w:r>
-        <w:rPr>
-          <w:rFonts w:ascii="Arial" w:hAnsi="Arial" w:cs="Arial"/>
-          <w:lang w:val="en-US"/>
-        </w:rPr>
-        <w:t xml:space="preserve">. </w:t>
-      </w:r>
-      <w:r>
-        <w:rPr>
-          <w:rFonts w:ascii="Arial" w:hAnsi="Arial" w:cs="Arial"/>
-          <w:lang w:val="en-US"/>
-        </w:rPr>
-        <w:t xml:space="preserve">25 de </w:t>
-      </w:r>
-      <w:proofErr w:type="spellStart"/>
-      <w:r>
-        <w:rPr>
-          <w:rFonts w:ascii="Arial" w:hAnsi="Arial" w:cs="Arial"/>
-          <w:lang w:val="en-US"/>
-        </w:rPr>
-        <w:t>julho</w:t>
-      </w:r>
-      <w:proofErr w:type="spellEnd"/>
-      <w:r>
-        <w:rPr>
-          <w:rFonts w:ascii="Arial" w:hAnsi="Arial" w:cs="Arial"/>
-          <w:lang w:val="en-US"/>
-        </w:rPr>
-        <w:t xml:space="preserve"> de 2014</w:t>
-      </w:r>
-      <w:r>
-        <w:rPr>
-          <w:rFonts w:ascii="Arial" w:hAnsi="Arial" w:cs="Arial"/>
-          <w:lang w:val="en-US"/>
-        </w:rPr>
-        <w:t>.</w:t>
-      </w:r>
-      <w:r>
-        <w:t xml:space="preserve"> </w:t>
-      </w:r>
-      <w:proofErr w:type="spellStart"/>
-      <w:r>
-        <w:rPr>
-          <w:rFonts w:ascii="Arial" w:hAnsi="Arial" w:cs="Arial"/>
-          <w:lang w:val="en-US"/>
-        </w:rPr>
-        <w:t>Disponível</w:t>
-      </w:r>
-      <w:proofErr w:type="spellEnd"/>
-      <w:r>
-        <w:rPr>
-          <w:rFonts w:ascii="Arial" w:hAnsi="Arial" w:cs="Arial"/>
-          <w:lang w:val="en-US"/>
-        </w:rPr>
-        <w:t xml:space="preserve"> </w:t>
-      </w:r>
-      <w:proofErr w:type="spellStart"/>
-      <w:r>
-        <w:rPr>
-          <w:rFonts w:ascii="Arial" w:hAnsi="Arial" w:cs="Arial"/>
-          <w:lang w:val="en-US"/>
-        </w:rPr>
-        <w:t>em</w:t>
-      </w:r>
-      <w:proofErr w:type="spellEnd"/>
-      <w:r>
-        <w:rPr>
-          <w:rFonts w:ascii="Arial" w:hAnsi="Arial" w:cs="Arial"/>
-          <w:lang w:val="en-US"/>
-        </w:rPr>
-        <w:t>: &lt;https://</w:t>
-      </w:r>
-      <w:proofErr w:type="spellStart"/>
-      <w:r>
-        <w:rPr>
-          <w:rFonts w:ascii="Arial" w:hAnsi="Arial" w:cs="Arial"/>
-          <w:lang w:val="en-US"/>
-        </w:rPr>
-        <w:t>brasil.rfidjournal.com</w:t>
-      </w:r>
-      <w:proofErr w:type="spellEnd"/>
-      <w:r>
-        <w:rPr>
-          <w:rFonts w:ascii="Arial" w:hAnsi="Arial" w:cs="Arial"/>
-          <w:lang w:val="en-US"/>
-        </w:rPr>
-        <w:t>/</w:t>
-      </w:r>
-      <w:proofErr w:type="spellStart"/>
-      <w:r>
-        <w:rPr>
-          <w:rFonts w:ascii="Arial" w:hAnsi="Arial" w:cs="Arial"/>
-          <w:lang w:val="en-US"/>
-        </w:rPr>
-        <w:t>noticias</w:t>
-      </w:r>
-      <w:proofErr w:type="spellEnd"/>
-      <w:r>
-        <w:rPr>
-          <w:rFonts w:ascii="Arial" w:hAnsi="Arial" w:cs="Arial"/>
-          <w:lang w:val="en-US"/>
-        </w:rPr>
-        <w:t>/vision?12014</w:t>
-      </w:r>
-      <w:r>
-        <w:rPr>
-          <w:rFonts w:ascii="Arial" w:hAnsi="Arial" w:cs="Arial"/>
-          <w:lang w:val="en-US"/>
-        </w:rPr>
-        <w:t>&gt;</w:t>
-      </w:r>
-      <w:r>
-        <w:rPr>
-          <w:rFonts w:ascii="Arial" w:hAnsi="Arial" w:cs="Arial"/>
-          <w:lang w:val="en-US"/>
+        </w:rPr>
+        <w:t>Disponível em: &lt;https://brasil.rfidjournal.com/noticias/vision?12014&gt;</w:t>
+      </w:r>
+      <w:r>
+        <w:rPr>
+          <w:rFonts w:ascii="Arial" w:hAnsi="Arial" w:cs="Arial"/>
         </w:rPr>
         <w:t xml:space="preserve">. </w:t>
       </w:r>
@@ -5340,31 +5001,19 @@
       <w:r>
         <w:rPr>
           <w:rFonts w:ascii="Arial" w:hAnsi="Arial" w:cs="Arial"/>
-          <w:lang w:val="en-US"/>
         </w:rPr>
         <w:lastRenderedPageBreak/>
-        <w:t xml:space="preserve">RAMOS, </w:t>
-      </w:r>
-      <w:proofErr w:type="spellStart"/>
-      <w:r>
-        <w:rPr>
-          <w:rFonts w:ascii="Arial" w:hAnsi="Arial" w:cs="Arial"/>
-          <w:lang w:val="en-US"/>
-        </w:rPr>
-        <w:t>Inês</w:t>
-      </w:r>
-      <w:proofErr w:type="spellEnd"/>
-      <w:r>
-        <w:rPr>
-          <w:rFonts w:ascii="Arial" w:hAnsi="Arial" w:cs="Arial"/>
-          <w:lang w:val="en-US"/>
-        </w:rPr>
-        <w:t xml:space="preserve"> Maria Saraiva</w:t>
-      </w:r>
-      <w:r>
-        <w:rPr>
-          <w:rFonts w:ascii="Arial" w:hAnsi="Arial" w:cs="Arial"/>
-          <w:lang w:val="en-US"/>
+        <w:t xml:space="preserve">RAMOS, Inês Maria Saraiva. </w:t>
+      </w:r>
+      <w:r>
+        <w:rPr>
+          <w:rFonts w:ascii="Arial" w:hAnsi="Arial" w:cs="Arial"/>
+        </w:rPr>
+        <w:t>Versatilidade da Tecnologia Beacon: As suas potencialidades num Museu de Portugal</w:t>
+      </w:r>
+      <w:r>
+        <w:rPr>
+          <w:rFonts w:ascii="Arial" w:hAnsi="Arial" w:cs="Arial"/>
         </w:rPr>
         <w:t xml:space="preserve">. </w:t>
       </w:r>
@@ -5372,47 +5021,7 @@
         <w:rPr>
           <w:rFonts w:ascii="Arial" w:hAnsi="Arial" w:cs="Arial"/>
         </w:rPr>
-        <w:t>Versatilidade da Tecnologia Beacon: As suas potencialidades num Museu de Portugal</w:t>
-      </w:r>
-      <w:r>
-        <w:rPr>
-          <w:rFonts w:ascii="Arial" w:hAnsi="Arial" w:cs="Arial"/>
-        </w:rPr>
-        <w:t xml:space="preserve">. </w:t>
-      </w:r>
-      <w:r>
-        <w:rPr>
-          <w:rFonts w:ascii="Arial" w:hAnsi="Arial" w:cs="Arial"/>
-        </w:rPr>
-        <w:t xml:space="preserve">Relatório Final de Mestrado em </w:t>
-      </w:r>
-      <w:proofErr w:type="spellStart"/>
-      <w:r>
-        <w:rPr>
-          <w:rFonts w:ascii="Arial" w:hAnsi="Arial" w:cs="Arial"/>
-        </w:rPr>
-        <w:t>Human</w:t>
-      </w:r>
-      <w:proofErr w:type="spellEnd"/>
-      <w:r>
-        <w:rPr>
-          <w:rFonts w:ascii="Arial" w:hAnsi="Arial" w:cs="Arial"/>
-        </w:rPr>
-        <w:t xml:space="preserve"> Computer </w:t>
-      </w:r>
-      <w:proofErr w:type="spellStart"/>
-      <w:r>
-        <w:rPr>
-          <w:rFonts w:ascii="Arial" w:hAnsi="Arial" w:cs="Arial"/>
-        </w:rPr>
-        <w:t>Interaction</w:t>
-      </w:r>
-      <w:proofErr w:type="spellEnd"/>
-      <w:r>
-        <w:rPr>
-          <w:rFonts w:ascii="Arial" w:hAnsi="Arial" w:cs="Arial"/>
-        </w:rPr>
-        <w:t>, através da Escola Superior de Educação de Coimbra para obtenção do grau de Mestre</w:t>
+        <w:t>Relatório Final de Mestrado em Human Computer Interaction, através da Escola Superior de Educação de Coimbra para obtenção do grau de Mestre</w:t>
       </w:r>
       <w:r>
         <w:rPr>
@@ -5424,21 +5033,7 @@
         <w:rPr>
           <w:rFonts w:ascii="Arial" w:hAnsi="Arial" w:cs="Arial"/>
         </w:rPr>
-        <w:t xml:space="preserve">18 de </w:t>
-      </w:r>
-      <w:proofErr w:type="gramStart"/>
-      <w:r>
-        <w:rPr>
-          <w:rFonts w:ascii="Arial" w:hAnsi="Arial" w:cs="Arial"/>
-        </w:rPr>
-        <w:t>Abril</w:t>
-      </w:r>
-      <w:proofErr w:type="gramEnd"/>
-      <w:r>
-        <w:rPr>
-          <w:rFonts w:ascii="Arial" w:hAnsi="Arial" w:cs="Arial"/>
-        </w:rPr>
-        <w:t xml:space="preserve"> de 2017</w:t>
+        <w:t>18 de Abril de 2017</w:t>
       </w:r>
       <w:r>
         <w:rPr>
@@ -5462,9 +5057,15 @@
       <w:r>
         <w:rPr>
           <w:rFonts w:ascii="Arial" w:hAnsi="Arial" w:cs="Arial"/>
+        </w:rPr>
+        <w:t xml:space="preserve">PRODANOV, C. C.; FREITAS, E. C. D. Metodologia do trabalho científico: Métodos e Técnicas da Pesquisa e do Trabalho Acadêmico. </w:t>
+      </w:r>
+      <w:r>
+        <w:rPr>
+          <w:rFonts w:ascii="Arial" w:hAnsi="Arial" w:cs="Arial"/>
           <w:lang w:val="en-US"/>
         </w:rPr>
-        <w:t xml:space="preserve">PRODANOV, C. C.; FREITAS, E. C. D. </w:t>
+        <w:t xml:space="preserve">2ª. ed. Novo </w:t>
       </w:r>
       <w:proofErr w:type="spellStart"/>
       <w:r>
@@ -5472,7 +5073,7 @@
           <w:rFonts w:ascii="Arial" w:hAnsi="Arial" w:cs="Arial"/>
           <w:lang w:val="en-US"/>
         </w:rPr>
-        <w:t>Metodologia</w:t>
+        <w:t>Hamburgo</w:t>
       </w:r>
       <w:proofErr w:type="spellEnd"/>
       <w:r>
@@ -5480,151 +5081,7 @@
           <w:rFonts w:ascii="Arial" w:hAnsi="Arial" w:cs="Arial"/>
           <w:lang w:val="en-US"/>
         </w:rPr>
-        <w:t xml:space="preserve"> do </w:t>
-      </w:r>
-      <w:proofErr w:type="spellStart"/>
-      <w:r>
-        <w:rPr>
-          <w:rFonts w:ascii="Arial" w:hAnsi="Arial" w:cs="Arial"/>
-          <w:lang w:val="en-US"/>
-        </w:rPr>
-        <w:t>trabalho</w:t>
-      </w:r>
-      <w:proofErr w:type="spellEnd"/>
-      <w:r>
-        <w:rPr>
-          <w:rFonts w:ascii="Arial" w:hAnsi="Arial" w:cs="Arial"/>
-          <w:lang w:val="en-US"/>
-        </w:rPr>
-        <w:t xml:space="preserve"> </w:t>
-      </w:r>
-      <w:proofErr w:type="spellStart"/>
-      <w:r>
-        <w:rPr>
-          <w:rFonts w:ascii="Arial" w:hAnsi="Arial" w:cs="Arial"/>
-          <w:lang w:val="en-US"/>
-        </w:rPr>
-        <w:t>científico</w:t>
-      </w:r>
-      <w:proofErr w:type="spellEnd"/>
-      <w:r>
-        <w:rPr>
-          <w:rFonts w:ascii="Arial" w:hAnsi="Arial" w:cs="Arial"/>
-          <w:lang w:val="en-US"/>
-        </w:rPr>
-        <w:t xml:space="preserve">: </w:t>
-      </w:r>
-      <w:proofErr w:type="spellStart"/>
-      <w:r>
-        <w:rPr>
-          <w:rFonts w:ascii="Arial" w:hAnsi="Arial" w:cs="Arial"/>
-          <w:lang w:val="en-US"/>
-        </w:rPr>
-        <w:t>Métodos</w:t>
-      </w:r>
-      <w:proofErr w:type="spellEnd"/>
-      <w:r>
-        <w:rPr>
-          <w:rFonts w:ascii="Arial" w:hAnsi="Arial" w:cs="Arial"/>
-          <w:lang w:val="en-US"/>
-        </w:rPr>
-        <w:t xml:space="preserve"> e </w:t>
-      </w:r>
-      <w:proofErr w:type="spellStart"/>
-      <w:r>
-        <w:rPr>
-          <w:rFonts w:ascii="Arial" w:hAnsi="Arial" w:cs="Arial"/>
-          <w:lang w:val="en-US"/>
-        </w:rPr>
-        <w:t>Técnicas</w:t>
-      </w:r>
-      <w:proofErr w:type="spellEnd"/>
-      <w:r>
-        <w:rPr>
-          <w:rFonts w:ascii="Arial" w:hAnsi="Arial" w:cs="Arial"/>
-          <w:lang w:val="en-US"/>
-        </w:rPr>
-        <w:t xml:space="preserve"> da </w:t>
-      </w:r>
-      <w:proofErr w:type="spellStart"/>
-      <w:r>
-        <w:rPr>
-          <w:rFonts w:ascii="Arial" w:hAnsi="Arial" w:cs="Arial"/>
-          <w:lang w:val="en-US"/>
-        </w:rPr>
-        <w:t>Pesquisa</w:t>
-      </w:r>
-      <w:proofErr w:type="spellEnd"/>
-      <w:r>
-        <w:rPr>
-          <w:rFonts w:ascii="Arial" w:hAnsi="Arial" w:cs="Arial"/>
-          <w:lang w:val="en-US"/>
-        </w:rPr>
-        <w:t xml:space="preserve"> e do </w:t>
-      </w:r>
-      <w:proofErr w:type="spellStart"/>
-      <w:r>
-        <w:rPr>
-          <w:rFonts w:ascii="Arial" w:hAnsi="Arial" w:cs="Arial"/>
-          <w:lang w:val="en-US"/>
-        </w:rPr>
-        <w:t>Trabalho</w:t>
-      </w:r>
-      <w:proofErr w:type="spellEnd"/>
-      <w:r>
-        <w:rPr>
-          <w:rFonts w:ascii="Arial" w:hAnsi="Arial" w:cs="Arial"/>
-          <w:lang w:val="en-US"/>
-        </w:rPr>
-        <w:t xml:space="preserve"> </w:t>
-      </w:r>
-      <w:proofErr w:type="spellStart"/>
-      <w:r>
-        <w:rPr>
-          <w:rFonts w:ascii="Arial" w:hAnsi="Arial" w:cs="Arial"/>
-          <w:lang w:val="en-US"/>
-        </w:rPr>
-        <w:t>Acadêmico</w:t>
-      </w:r>
-      <w:proofErr w:type="spellEnd"/>
-      <w:r>
-        <w:rPr>
-          <w:rFonts w:ascii="Arial" w:hAnsi="Arial" w:cs="Arial"/>
-          <w:lang w:val="en-US"/>
-        </w:rPr>
-        <w:t xml:space="preserve">. 2ª. ed. Novo </w:t>
-      </w:r>
-      <w:proofErr w:type="spellStart"/>
-      <w:r>
-        <w:rPr>
-          <w:rFonts w:ascii="Arial" w:hAnsi="Arial" w:cs="Arial"/>
-          <w:lang w:val="en-US"/>
-        </w:rPr>
-        <w:t>Hamburgo</w:t>
-      </w:r>
-      <w:proofErr w:type="spellEnd"/>
-      <w:r>
-        <w:rPr>
-          <w:rFonts w:ascii="Arial" w:hAnsi="Arial" w:cs="Arial"/>
-          <w:lang w:val="en-US"/>
-        </w:rPr>
-        <w:t xml:space="preserve">: </w:t>
-      </w:r>
-      <w:proofErr w:type="spellStart"/>
-      <w:r>
-        <w:rPr>
-          <w:rFonts w:ascii="Arial" w:hAnsi="Arial" w:cs="Arial"/>
-          <w:lang w:val="en-US"/>
-        </w:rPr>
-        <w:t>Universiade</w:t>
-      </w:r>
-      <w:proofErr w:type="spellEnd"/>
-      <w:r>
-        <w:rPr>
-          <w:rFonts w:ascii="Arial" w:hAnsi="Arial" w:cs="Arial"/>
-          <w:lang w:val="en-US"/>
-        </w:rPr>
-        <w:t xml:space="preserve"> </w:t>
+        <w:t xml:space="preserve">: Universiade </w:t>
       </w:r>
       <w:proofErr w:type="spellStart"/>
       <w:r>
@@ -5724,7 +5181,7 @@
     <w:sdtContent>
       <w:p>
         <w:pPr>
-          <w:pStyle w:val="Rodap"/>
+          <w:pStyle w:val="Footer"/>
           <w:jc w:val="right"/>
         </w:pPr>
         <w:r>
@@ -5750,7 +5207,7 @@
   </w:sdt>
   <w:p>
     <w:pPr>
-      <w:pStyle w:val="Rodap"/>
+      <w:pStyle w:val="Footer"/>
     </w:pPr>
   </w:p>
 </w:ftr>
@@ -6349,7 +5806,7 @@
     <w:lvl w:ilvl="0" w:tplc="0416000D">
       <w:start w:val="1"/>
       <w:numFmt w:val="bullet"/>
-      <w:pStyle w:val="Ttulo1"/>
+      <w:pStyle w:val="Heading1"/>
       <w:lvlText w:val=""/>
       <w:lvlJc w:val="left"/>
       <w:pPr>
@@ -7000,11 +6457,11 @@
       <w:szCs w:val="24"/>
     </w:rPr>
   </w:style>
-  <w:style w:type="paragraph" w:styleId="Ttulo1">
+  <w:style w:type="paragraph" w:styleId="Heading1">
     <w:name w:val="heading 1"/>
     <w:basedOn w:val="Normal"/>
     <w:next w:val="Normal"/>
-    <w:link w:val="Ttulo1Char"/>
+    <w:link w:val="Heading1Char"/>
     <w:qFormat/>
     <w:rsid w:val="00D620D8"/>
     <w:pPr>
@@ -7026,12 +6483,13 @@
       <w:lang w:eastAsia="ar-SA"/>
     </w:rPr>
   </w:style>
-  <w:style w:type="character" w:default="1" w:styleId="Fontepargpadro">
+  <w:style w:type="character" w:default="1" w:styleId="DefaultParagraphFont">
     <w:name w:val="Default Paragraph Font"/>
     <w:uiPriority w:val="1"/>
+    <w:semiHidden/>
     <w:unhideWhenUsed/>
   </w:style>
-  <w:style w:type="table" w:default="1" w:styleId="Tabelanormal">
+  <w:style w:type="table" w:default="1" w:styleId="TableNormal">
     <w:name w:val="Normal Table"/>
     <w:uiPriority w:val="99"/>
     <w:semiHidden/>
@@ -7046,16 +6504,16 @@
       </w:tblCellMar>
     </w:tblPr>
   </w:style>
-  <w:style w:type="numbering" w:default="1" w:styleId="Semlista">
+  <w:style w:type="numbering" w:default="1" w:styleId="NoList">
     <w:name w:val="No List"/>
     <w:uiPriority w:val="99"/>
     <w:semiHidden/>
     <w:unhideWhenUsed/>
   </w:style>
-  <w:style w:type="character" w:customStyle="1" w:styleId="Ttulo1Char">
-    <w:name w:val="Título 1 Char"/>
-    <w:basedOn w:val="Fontepargpadro"/>
-    <w:link w:val="Ttulo1"/>
+  <w:style w:type="character" w:customStyle="1" w:styleId="Heading1Char">
+    <w:name w:val="Heading 1 Char"/>
+    <w:basedOn w:val="DefaultParagraphFont"/>
+    <w:link w:val="Heading1"/>
     <w:rsid w:val="00D620D8"/>
     <w:rPr>
       <w:rFonts w:ascii="Cambria" w:hAnsi="Cambria"/>
@@ -7067,10 +6525,10 @@
       <w:lang w:eastAsia="ar-SA"/>
     </w:rPr>
   </w:style>
-  <w:style w:type="paragraph" w:styleId="Rodap">
+  <w:style w:type="paragraph" w:styleId="Footer">
     <w:name w:val="footer"/>
     <w:basedOn w:val="Normal"/>
-    <w:link w:val="RodapChar"/>
+    <w:link w:val="FooterChar"/>
     <w:uiPriority w:val="99"/>
     <w:unhideWhenUsed/>
     <w:rsid w:val="00D620D8"/>
@@ -7081,10 +6539,10 @@
       </w:tabs>
     </w:pPr>
   </w:style>
-  <w:style w:type="character" w:customStyle="1" w:styleId="RodapChar">
-    <w:name w:val="Rodapé Char"/>
-    <w:basedOn w:val="Fontepargpadro"/>
-    <w:link w:val="Rodap"/>
+  <w:style w:type="character" w:customStyle="1" w:styleId="FooterChar">
+    <w:name w:val="Footer Char"/>
+    <w:basedOn w:val="DefaultParagraphFont"/>
+    <w:link w:val="Footer"/>
     <w:uiPriority w:val="99"/>
     <w:rsid w:val="00D620D8"/>
     <w:rPr>
@@ -7093,9 +6551,9 @@
       <w:szCs w:val="24"/>
     </w:rPr>
   </w:style>
-  <w:style w:type="table" w:styleId="Tabelacomgrade">
+  <w:style w:type="table" w:styleId="TableGrid">
     <w:name w:val="Table Grid"/>
-    <w:basedOn w:val="Tabelanormal"/>
+    <w:basedOn w:val="TableNormal"/>
     <w:rsid w:val="00D620D8"/>
     <w:pPr>
       <w:spacing w:after="0" w:line="240" w:lineRule="auto"/>
@@ -7116,7 +6574,7 @@
       </w:tblBorders>
     </w:tblPr>
   </w:style>
-  <w:style w:type="paragraph" w:styleId="PargrafodaLista">
+  <w:style w:type="paragraph" w:styleId="ListParagraph">
     <w:name w:val="List Paragraph"/>
     <w:basedOn w:val="Normal"/>
     <w:uiPriority w:val="34"/>
@@ -7129,7 +6587,7 @@
   </w:style>
   <w:style w:type="character" w:styleId="Hyperlink">
     <w:name w:val="Hyperlink"/>
-    <w:basedOn w:val="Fontepargpadro"/>
+    <w:basedOn w:val="DefaultParagraphFont"/>
     <w:uiPriority w:val="99"/>
     <w:unhideWhenUsed/>
     <w:rsid w:val="00BE20E4"/>
@@ -7138,9 +6596,9 @@
       <w:u w:val="single"/>
     </w:rPr>
   </w:style>
-  <w:style w:type="character" w:styleId="MenoPendente">
+  <w:style w:type="character" w:styleId="UnresolvedMention">
     <w:name w:val="Unresolved Mention"/>
-    <w:basedOn w:val="Fontepargpadro"/>
+    <w:basedOn w:val="DefaultParagraphFont"/>
     <w:uiPriority w:val="99"/>
     <w:semiHidden/>
     <w:unhideWhenUsed/>

</xml_diff>

<commit_message>
adicionado integracao com banco de dados / validacao
</commit_message>
<xml_diff>
--- a/artigo_tcc_versoes/TCC_versao2_Atracao_de_clientes.docx
+++ b/artigo_tcc_versoes/TCC_versao2_Atracao_de_clientes.docx
@@ -954,1229 +954,54 @@
           <w:b/>
         </w:rPr>
       </w:pPr>
-    </w:p>
-    <w:p>
-      <w:pPr>
-        <w:jc w:val="both"/>
-        <w:rPr>
-          <w:rFonts w:ascii="Arial" w:hAnsi="Arial" w:cs="Arial"/>
-          <w:b/>
-        </w:rPr>
-      </w:pPr>
-    </w:p>
-    <w:p>
-      <w:pPr>
-        <w:jc w:val="both"/>
-        <w:rPr>
-          <w:rFonts w:ascii="Arial" w:hAnsi="Arial" w:cs="Arial"/>
-          <w:b/>
-        </w:rPr>
-      </w:pPr>
-    </w:p>
-    <w:p>
-      <w:pPr>
-        <w:jc w:val="both"/>
-        <w:rPr>
-          <w:rFonts w:ascii="Arial" w:hAnsi="Arial" w:cs="Arial"/>
-          <w:b/>
-        </w:rPr>
-      </w:pPr>
-    </w:p>
-    <w:p>
-      <w:pPr>
-        <w:jc w:val="both"/>
-        <w:rPr>
-          <w:rFonts w:ascii="Arial" w:hAnsi="Arial" w:cs="Arial"/>
-          <w:b/>
-        </w:rPr>
-      </w:pPr>
-    </w:p>
-    <w:p>
-      <w:pPr>
-        <w:jc w:val="both"/>
-        <w:rPr>
-          <w:rFonts w:ascii="Arial" w:hAnsi="Arial" w:cs="Arial"/>
-          <w:b/>
-        </w:rPr>
-      </w:pPr>
-    </w:p>
-    <w:p>
-      <w:pPr>
-        <w:jc w:val="both"/>
-        <w:rPr>
-          <w:rFonts w:ascii="Arial" w:hAnsi="Arial" w:cs="Arial"/>
-          <w:b/>
-        </w:rPr>
-      </w:pPr>
-    </w:p>
-    <w:p>
-      <w:pPr>
-        <w:jc w:val="both"/>
-        <w:rPr>
-          <w:rFonts w:ascii="Arial" w:hAnsi="Arial" w:cs="Arial"/>
-          <w:b/>
-        </w:rPr>
-      </w:pPr>
-    </w:p>
-    <w:p>
-      <w:pPr>
-        <w:jc w:val="both"/>
-        <w:rPr>
-          <w:rFonts w:ascii="Arial" w:hAnsi="Arial" w:cs="Arial"/>
-          <w:b/>
-        </w:rPr>
-      </w:pPr>
-    </w:p>
-    <w:p>
-      <w:pPr>
-        <w:jc w:val="both"/>
-        <w:rPr>
-          <w:rFonts w:ascii="Arial" w:hAnsi="Arial" w:cs="Arial"/>
-          <w:b/>
-        </w:rPr>
-      </w:pPr>
-    </w:p>
-    <w:p>
-      <w:pPr>
-        <w:jc w:val="both"/>
-        <w:rPr>
-          <w:rFonts w:ascii="Arial" w:hAnsi="Arial" w:cs="Arial"/>
-          <w:b/>
-        </w:rPr>
-      </w:pPr>
-    </w:p>
-    <w:p>
-      <w:pPr>
-        <w:jc w:val="both"/>
-        <w:rPr>
-          <w:rFonts w:ascii="Arial" w:hAnsi="Arial" w:cs="Arial"/>
-          <w:b/>
-        </w:rPr>
-      </w:pPr>
-    </w:p>
-    <w:p>
-      <w:pPr>
-        <w:jc w:val="both"/>
-        <w:rPr>
-          <w:rFonts w:ascii="Arial" w:hAnsi="Arial" w:cs="Arial"/>
-          <w:b/>
-        </w:rPr>
-      </w:pPr>
-    </w:p>
-    <w:p>
-      <w:pPr>
-        <w:jc w:val="both"/>
-        <w:rPr>
-          <w:rFonts w:ascii="Arial" w:hAnsi="Arial" w:cs="Arial"/>
-          <w:b/>
-        </w:rPr>
-      </w:pPr>
-    </w:p>
-    <w:p>
-      <w:pPr>
-        <w:jc w:val="both"/>
-        <w:rPr>
-          <w:rFonts w:ascii="Arial" w:hAnsi="Arial" w:cs="Arial"/>
-          <w:b/>
-        </w:rPr>
-      </w:pPr>
-    </w:p>
-    <w:p>
-      <w:pPr>
-        <w:jc w:val="both"/>
-        <w:rPr>
-          <w:rFonts w:ascii="Arial" w:hAnsi="Arial" w:cs="Arial"/>
-          <w:b/>
-        </w:rPr>
-      </w:pPr>
-    </w:p>
-    <w:p>
-      <w:pPr>
-        <w:jc w:val="both"/>
-        <w:rPr>
-          <w:rFonts w:ascii="Arial" w:hAnsi="Arial" w:cs="Arial"/>
-          <w:b/>
-        </w:rPr>
-      </w:pPr>
-    </w:p>
-    <w:p>
-      <w:pPr>
-        <w:jc w:val="both"/>
-        <w:rPr>
-          <w:rFonts w:ascii="Arial" w:hAnsi="Arial" w:cs="Arial"/>
-          <w:b/>
-        </w:rPr>
-      </w:pPr>
-    </w:p>
-    <w:p>
-      <w:pPr>
-        <w:jc w:val="both"/>
-        <w:rPr>
-          <w:rFonts w:ascii="Arial" w:hAnsi="Arial" w:cs="Arial"/>
-          <w:b/>
-        </w:rPr>
-      </w:pPr>
-    </w:p>
-    <w:p>
-      <w:pPr>
-        <w:jc w:val="both"/>
-        <w:rPr>
-          <w:rFonts w:ascii="Arial" w:hAnsi="Arial" w:cs="Arial"/>
-          <w:b/>
-        </w:rPr>
-      </w:pPr>
-    </w:p>
-    <w:p>
-      <w:pPr>
-        <w:spacing w:line="360" w:lineRule="auto"/>
-        <w:jc w:val="both"/>
-        <w:rPr>
-          <w:rFonts w:ascii="Arial" w:hAnsi="Arial" w:cs="Arial"/>
-          <w:b/>
-        </w:rPr>
-      </w:pPr>
-    </w:p>
-    <w:p>
-      <w:pPr>
-        <w:spacing w:line="360" w:lineRule="auto"/>
-        <w:jc w:val="both"/>
-        <w:rPr>
-          <w:rFonts w:ascii="Arial" w:hAnsi="Arial" w:cs="Arial"/>
-          <w:b/>
-        </w:rPr>
-      </w:pPr>
-    </w:p>
-    <w:p>
-      <w:pPr>
-        <w:spacing w:line="360" w:lineRule="auto"/>
-        <w:jc w:val="both"/>
-        <w:rPr>
-          <w:rFonts w:ascii="Arial" w:hAnsi="Arial" w:cs="Arial"/>
-          <w:b/>
-        </w:rPr>
-      </w:pPr>
-    </w:p>
-    <w:p>
-      <w:pPr>
-        <w:spacing w:line="360" w:lineRule="auto"/>
-        <w:jc w:val="both"/>
-        <w:rPr>
-          <w:rFonts w:ascii="Arial" w:hAnsi="Arial" w:cs="Arial"/>
-          <w:b/>
-        </w:rPr>
-      </w:pPr>
-    </w:p>
-    <w:p>
-      <w:pPr>
-        <w:spacing w:line="360" w:lineRule="auto"/>
-        <w:jc w:val="both"/>
-        <w:rPr>
-          <w:rFonts w:ascii="Arial" w:hAnsi="Arial" w:cs="Arial"/>
-          <w:b/>
-        </w:rPr>
-      </w:pPr>
-    </w:p>
-    <w:p>
-      <w:pPr>
-        <w:spacing w:line="360" w:lineRule="auto"/>
-        <w:jc w:val="both"/>
-        <w:rPr>
-          <w:rFonts w:ascii="Arial" w:hAnsi="Arial" w:cs="Arial"/>
-          <w:b/>
-        </w:rPr>
-      </w:pPr>
-      <w:r>
-        <w:rPr>
-          <w:rFonts w:ascii="Arial" w:hAnsi="Arial" w:cs="Arial"/>
-          <w:b/>
-        </w:rPr>
-        <w:t>2. REFERENCIAL TEÓRICO</w:t>
-      </w:r>
-    </w:p>
-    <w:p>
-      <w:pPr>
-        <w:spacing w:line="360" w:lineRule="auto"/>
-        <w:ind w:firstLine="708"/>
-        <w:jc w:val="both"/>
-        <w:rPr>
-          <w:rFonts w:ascii="Arial" w:hAnsi="Arial" w:cs="Arial"/>
-        </w:rPr>
-      </w:pPr>
-    </w:p>
-    <w:p>
-      <w:pPr>
-        <w:spacing w:line="360" w:lineRule="auto"/>
-        <w:ind w:firstLine="708"/>
-        <w:jc w:val="both"/>
-        <w:rPr>
-          <w:rFonts w:ascii="Arial" w:hAnsi="Arial" w:cs="Arial"/>
-        </w:rPr>
-      </w:pPr>
-      <w:r>
-        <w:rPr>
-          <w:rFonts w:ascii="Arial" w:hAnsi="Arial" w:cs="Arial"/>
-        </w:rPr>
-        <w:t>Para Rogers (2003), criador da Teoria da Difusão da</w:t>
-      </w:r>
-      <w:r>
-        <w:rPr>
-          <w:rFonts w:ascii="Arial" w:hAnsi="Arial" w:cs="Arial"/>
-        </w:rPr>
-        <w:t xml:space="preserve"> Informação, a difusão de </w:t>
-      </w:r>
-      <w:r>
-        <w:rPr>
-          <w:rFonts w:ascii="Arial" w:hAnsi="Arial" w:cs="Arial"/>
-        </w:rPr>
-        <w:t>uma inovação é feita, ao longo do tempo, por me</w:t>
-      </w:r>
-      <w:r>
-        <w:rPr>
-          <w:rFonts w:ascii="Arial" w:hAnsi="Arial" w:cs="Arial"/>
-        </w:rPr>
-        <w:t xml:space="preserve">io de canais de comunicação, de </w:t>
-      </w:r>
-      <w:r>
-        <w:rPr>
-          <w:rFonts w:ascii="Arial" w:hAnsi="Arial" w:cs="Arial"/>
-        </w:rPr>
-        <w:t>modo que a decisão pelo seu uso se faz através de</w:t>
-      </w:r>
-      <w:r>
-        <w:rPr>
-          <w:rFonts w:ascii="Arial" w:hAnsi="Arial" w:cs="Arial"/>
-        </w:rPr>
-        <w:t xml:space="preserve"> várias análises em que o ponto </w:t>
-      </w:r>
-      <w:r>
-        <w:rPr>
-          <w:rFonts w:ascii="Arial" w:hAnsi="Arial" w:cs="Arial"/>
-        </w:rPr>
-        <w:t>chave é o custo benefício. O que ajuda também a compreender os motivos</w:t>
-      </w:r>
-      <w:r>
-        <w:rPr>
-          <w:rFonts w:ascii="Arial" w:hAnsi="Arial" w:cs="Arial"/>
-        </w:rPr>
-        <w:t xml:space="preserve"> pela </w:t>
-      </w:r>
-      <w:r>
-        <w:rPr>
-          <w:rFonts w:ascii="Arial" w:hAnsi="Arial" w:cs="Arial"/>
-        </w:rPr>
-        <w:t xml:space="preserve">adoção de novas tecnologias está relacionado aos </w:t>
-      </w:r>
-      <w:r>
-        <w:rPr>
-          <w:rFonts w:ascii="Arial" w:hAnsi="Arial" w:cs="Arial"/>
-        </w:rPr>
-        <w:t xml:space="preserve">requisitos em que essa deve ter </w:t>
-      </w:r>
-      <w:r>
-        <w:rPr>
-          <w:rFonts w:ascii="Arial" w:hAnsi="Arial" w:cs="Arial"/>
-        </w:rPr>
-        <w:t>para que se o</w:t>
-      </w:r>
-      <w:r>
-        <w:rPr>
-          <w:rFonts w:ascii="Arial" w:hAnsi="Arial" w:cs="Arial"/>
-        </w:rPr>
-        <w:t xml:space="preserve">btenha total sucesso em seu uso, por exemplo, um sistema interativo, com alta </w:t>
-      </w:r>
-      <w:r>
-        <w:rPr>
-          <w:rFonts w:ascii="Arial" w:hAnsi="Arial" w:cs="Arial"/>
-        </w:rPr>
-        <w:t>qualidade de construção, de fácil manutenção</w:t>
-      </w:r>
-      <w:r>
-        <w:rPr>
-          <w:rFonts w:ascii="Arial" w:hAnsi="Arial" w:cs="Arial"/>
-        </w:rPr>
-        <w:t xml:space="preserve"> e compreensão pelo usuário são </w:t>
-      </w:r>
-      <w:r>
-        <w:rPr>
-          <w:rFonts w:ascii="Arial" w:hAnsi="Arial" w:cs="Arial"/>
-        </w:rPr>
-        <w:t>características em que a área de Interaç</w:t>
-      </w:r>
-      <w:r>
-        <w:rPr>
-          <w:rFonts w:ascii="Arial" w:hAnsi="Arial" w:cs="Arial"/>
-        </w:rPr>
-        <w:t xml:space="preserve">ão Humano-Computador (IHC) está </w:t>
-      </w:r>
-      <w:r>
-        <w:rPr>
-          <w:rFonts w:ascii="Arial" w:hAnsi="Arial" w:cs="Arial"/>
-        </w:rPr>
-        <w:t xml:space="preserve">interessada, principalmente </w:t>
-      </w:r>
-      <w:r>
-        <w:rPr>
-          <w:rFonts w:ascii="Arial" w:hAnsi="Arial" w:cs="Arial"/>
-        </w:rPr>
-        <w:t>n</w:t>
-      </w:r>
-      <w:r>
-        <w:rPr>
-          <w:rFonts w:ascii="Arial" w:hAnsi="Arial" w:cs="Arial"/>
-        </w:rPr>
-        <w:t>o modo como vai i</w:t>
-      </w:r>
-      <w:r>
-        <w:rPr>
-          <w:rFonts w:ascii="Arial" w:hAnsi="Arial" w:cs="Arial"/>
-        </w:rPr>
-        <w:t xml:space="preserve">mpactar a vida de seus usuários </w:t>
-      </w:r>
-      <w:r>
-        <w:rPr>
-          <w:rFonts w:ascii="Arial" w:hAnsi="Arial" w:cs="Arial"/>
-        </w:rPr>
-        <w:t>(BARBOSA; SILVA, 2010).</w:t>
-      </w:r>
-    </w:p>
-    <w:p>
-      <w:pPr>
-        <w:spacing w:line="360" w:lineRule="auto"/>
-        <w:ind w:firstLine="708"/>
-        <w:jc w:val="both"/>
-        <w:rPr>
-          <w:rFonts w:ascii="Arial" w:hAnsi="Arial" w:cs="Arial"/>
-        </w:rPr>
-      </w:pPr>
-      <w:r>
-        <w:rPr>
-          <w:rFonts w:ascii="Arial" w:hAnsi="Arial" w:cs="Arial"/>
-        </w:rPr>
-        <w:t xml:space="preserve">Um exemplo disso, é o feito recentemente pela Zara, uma varejista internacional de roupas, que inovou ao utilizar em todas suas roupas </w:t>
-      </w:r>
-      <w:r>
-        <w:rPr>
-          <w:rFonts w:ascii="Arial" w:hAnsi="Arial" w:cs="Arial"/>
-        </w:rPr>
-        <w:t>etiquetas rígidas da Tyco</w:t>
-      </w:r>
-      <w:r>
-        <w:rPr>
-          <w:rFonts w:ascii="Arial" w:hAnsi="Arial" w:cs="Arial"/>
-        </w:rPr>
-        <w:t xml:space="preserve"> (</w:t>
-      </w:r>
-      <w:r>
-        <w:rPr>
-          <w:rFonts w:ascii="Arial" w:hAnsi="Arial" w:cs="Arial"/>
-        </w:rPr>
-        <w:t>Sensormatic dual-technology RFID/Acousto-Magnetic</w:t>
-      </w:r>
-      <w:r>
-        <w:rPr>
-          <w:rFonts w:ascii="Arial" w:hAnsi="Arial" w:cs="Arial"/>
-        </w:rPr>
-        <w:t xml:space="preserve">), </w:t>
-      </w:r>
-      <w:r>
-        <w:rPr>
-          <w:rFonts w:ascii="Arial" w:hAnsi="Arial" w:cs="Arial"/>
-        </w:rPr>
-        <w:t>que vem com um chip RFID passivo EPC UHF</w:t>
-      </w:r>
-      <w:r>
-        <w:rPr>
-          <w:rFonts w:ascii="Arial" w:hAnsi="Arial" w:cs="Arial"/>
-        </w:rPr>
-        <w:t xml:space="preserve">, permitindo então, a rastreabilidade e controle de todas as suas peças, desde a </w:t>
-      </w:r>
-      <w:r>
-        <w:rPr>
-          <w:rFonts w:ascii="Arial" w:hAnsi="Arial" w:cs="Arial"/>
-        </w:rPr>
-        <w:t>confecção. (</w:t>
-      </w:r>
-      <w:r>
-        <w:rPr>
-          <w:rFonts w:ascii="Arial" w:hAnsi="Arial" w:cs="Arial"/>
-        </w:rPr>
-        <w:t>WEDBERG</w:t>
-      </w:r>
-      <w:r>
-        <w:rPr>
-          <w:rFonts w:ascii="Arial" w:hAnsi="Arial" w:cs="Arial"/>
-        </w:rPr>
-        <w:t>;</w:t>
-      </w:r>
-      <w:r>
-        <w:rPr>
-          <w:rFonts w:ascii="Arial" w:hAnsi="Arial" w:cs="Arial"/>
-        </w:rPr>
-        <w:t xml:space="preserve"> Claire</w:t>
-      </w:r>
-      <w:r>
-        <w:rPr>
-          <w:rFonts w:ascii="Arial" w:hAnsi="Arial" w:cs="Arial"/>
-        </w:rPr>
-        <w:t>, 2014).</w:t>
-      </w:r>
-    </w:p>
-    <w:p>
-      <w:pPr>
-        <w:spacing w:line="360" w:lineRule="auto"/>
-        <w:ind w:firstLine="708"/>
-        <w:jc w:val="both"/>
-        <w:rPr>
-          <w:rFonts w:ascii="Arial" w:hAnsi="Arial" w:cs="Arial"/>
-        </w:rPr>
-      </w:pPr>
-      <w:r>
-        <w:rPr>
-          <w:rFonts w:ascii="Arial" w:hAnsi="Arial" w:cs="Arial"/>
-        </w:rPr>
-        <w:t>“</w:t>
-      </w:r>
-      <w:r>
-        <w:rPr>
-          <w:rFonts w:ascii="Arial" w:hAnsi="Arial" w:cs="Arial"/>
-        </w:rPr>
-        <w:t xml:space="preserve">Os </w:t>
-      </w:r>
-      <w:r>
-        <w:rPr>
-          <w:rFonts w:ascii="Arial" w:hAnsi="Arial" w:cs="Arial"/>
-          <w:i/>
-        </w:rPr>
-        <w:t>Beacons</w:t>
-      </w:r>
-      <w:r>
-        <w:rPr>
-          <w:rFonts w:ascii="Arial" w:hAnsi="Arial" w:cs="Arial"/>
-        </w:rPr>
-        <w:t xml:space="preserve"> têm que ser pensados como transmissores cuja única função é identificar os dispositivos que estão na sua proximidade. Estes pequenos aparelhos vão emitindo sinais de modo intermitente. Quando um </w:t>
-      </w:r>
-      <w:r>
-        <w:rPr>
-          <w:rFonts w:ascii="Arial" w:hAnsi="Arial" w:cs="Arial"/>
-          <w:i/>
-        </w:rPr>
-        <w:t>iPhone</w:t>
-      </w:r>
-      <w:r>
-        <w:rPr>
-          <w:rFonts w:ascii="Arial" w:hAnsi="Arial" w:cs="Arial"/>
-        </w:rPr>
-        <w:t xml:space="preserve"> (por exemplo) se encontra na proximidade de um Beacon, ocorre a sua identificação, ao ocorrer essa identificação, o aplicativo correspondente àquele Beacon é ativado e gera uma ação pré-determinada – que como exemplo, pode ser uma notificação da “app”. É sempre necessário um aplicativo para o </w:t>
-      </w:r>
-      <w:r>
-        <w:rPr>
-          <w:rFonts w:ascii="Arial" w:hAnsi="Arial" w:cs="Arial"/>
-          <w:i/>
-        </w:rPr>
-        <w:t>beacon</w:t>
-      </w:r>
-      <w:r>
-        <w:rPr>
-          <w:rFonts w:ascii="Arial" w:hAnsi="Arial" w:cs="Arial"/>
-        </w:rPr>
-        <w:t xml:space="preserve"> funcionar, pois o Beacon apenas transmite sinais. Se quisermos que o aparelho do utilizador faça algo interessante quando detetar o </w:t>
-      </w:r>
-      <w:r>
-        <w:rPr>
-          <w:rFonts w:ascii="Arial" w:hAnsi="Arial" w:cs="Arial"/>
-          <w:i/>
-        </w:rPr>
-        <w:t>beacon</w:t>
-      </w:r>
-      <w:r>
-        <w:rPr>
-          <w:rFonts w:ascii="Arial" w:hAnsi="Arial" w:cs="Arial"/>
-        </w:rPr>
-        <w:t xml:space="preserve"> – gerar um cupão de desconto ou fazer um download de um vídeo – precisamos de um aplicativo, visto que se o utilizador não tiver uma app, não vai ser capaz de identificar os </w:t>
-      </w:r>
-      <w:r>
-        <w:rPr>
-          <w:rFonts w:ascii="Arial" w:hAnsi="Arial" w:cs="Arial"/>
-          <w:i/>
-        </w:rPr>
-        <w:t>Beacons</w:t>
-      </w:r>
-      <w:r>
-        <w:rPr>
-          <w:rFonts w:ascii="Arial" w:hAnsi="Arial" w:cs="Arial"/>
-        </w:rPr>
-        <w:t>.</w:t>
-      </w:r>
-      <w:r>
-        <w:rPr>
-          <w:rFonts w:ascii="Arial" w:hAnsi="Arial" w:cs="Arial"/>
-        </w:rPr>
-        <w:t>” (</w:t>
-      </w:r>
-      <w:r>
-        <w:rPr>
-          <w:rFonts w:ascii="Arial" w:hAnsi="Arial" w:cs="Arial"/>
-        </w:rPr>
-        <w:t>RAMOS, Inês</w:t>
-      </w:r>
-      <w:r>
-        <w:rPr>
-          <w:rFonts w:ascii="Arial" w:hAnsi="Arial" w:cs="Arial"/>
-        </w:rPr>
-        <w:t>.</w:t>
-      </w:r>
-      <w:r>
-        <w:rPr>
-          <w:rFonts w:ascii="Arial" w:hAnsi="Arial" w:cs="Arial"/>
-        </w:rPr>
-        <w:t xml:space="preserve"> 2017</w:t>
-      </w:r>
-      <w:r>
-        <w:rPr>
-          <w:rFonts w:ascii="Arial" w:hAnsi="Arial" w:cs="Arial"/>
-        </w:rPr>
-        <w:t>).</w:t>
-      </w:r>
-    </w:p>
-    <w:p>
-      <w:pPr>
-        <w:spacing w:line="360" w:lineRule="auto"/>
-        <w:ind w:firstLine="708"/>
-        <w:jc w:val="both"/>
-        <w:rPr>
-          <w:rFonts w:ascii="Arial" w:hAnsi="Arial" w:cs="Arial"/>
-        </w:rPr>
-      </w:pPr>
-      <w:r>
-        <w:rPr>
-          <w:rFonts w:ascii="Arial" w:hAnsi="Arial" w:cs="Arial"/>
-        </w:rPr>
-        <w:t>Considerando então</w:t>
-      </w:r>
-      <w:r>
-        <w:rPr>
-          <w:rFonts w:ascii="Arial" w:hAnsi="Arial" w:cs="Arial"/>
-        </w:rPr>
-        <w:t xml:space="preserve"> o cenário atual dos estabelecimentos comerciais</w:t>
-      </w:r>
-      <w:r>
-        <w:rPr>
-          <w:rFonts w:ascii="Arial" w:hAnsi="Arial" w:cs="Arial"/>
-        </w:rPr>
-        <w:t>, a necessidade de se obter uma ideia inovadora que traga custo benefício, e o citado por</w:t>
-      </w:r>
-      <w:r>
-        <w:rPr>
-          <w:rFonts w:ascii="Arial" w:hAnsi="Arial" w:cs="Arial"/>
-        </w:rPr>
-        <w:t xml:space="preserve"> Donovan,</w:t>
-      </w:r>
-      <w:r>
-        <w:rPr>
-          <w:rFonts w:ascii="Arial" w:hAnsi="Arial" w:cs="Arial"/>
-        </w:rPr>
-        <w:t xml:space="preserve"> que</w:t>
-      </w:r>
-      <w:r>
-        <w:rPr>
-          <w:rFonts w:ascii="Arial" w:hAnsi="Arial" w:cs="Arial"/>
-        </w:rPr>
-        <w:t xml:space="preserve"> no</w:t>
-      </w:r>
-      <w:r>
-        <w:rPr>
-          <w:rFonts w:ascii="Arial" w:hAnsi="Arial" w:cs="Arial"/>
-        </w:rPr>
-        <w:t xml:space="preserve">s últimos anos houve um aumento </w:t>
-      </w:r>
-      <w:r>
-        <w:rPr>
-          <w:rFonts w:ascii="Arial" w:hAnsi="Arial" w:cs="Arial"/>
-        </w:rPr>
-        <w:t>exponencial no uso de smartphones e outros dispos</w:t>
-      </w:r>
-      <w:r>
-        <w:rPr>
-          <w:rFonts w:ascii="Arial" w:hAnsi="Arial" w:cs="Arial"/>
-        </w:rPr>
-        <w:t>itivos móveis que utilizam rede sem fio</w:t>
-      </w:r>
-      <w:r>
-        <w:rPr>
-          <w:rFonts w:ascii="Arial" w:hAnsi="Arial" w:cs="Arial"/>
-        </w:rPr>
-        <w:t xml:space="preserve"> (DONOVAN, Mark, 2010)</w:t>
-      </w:r>
-      <w:r>
-        <w:rPr>
-          <w:rFonts w:ascii="Arial" w:hAnsi="Arial" w:cs="Arial"/>
-        </w:rPr>
-        <w:t xml:space="preserve">, este projeto propõe então auxiliar na eficiência </w:t>
-      </w:r>
-      <w:r>
-        <w:rPr>
-          <w:rFonts w:ascii="Arial" w:hAnsi="Arial" w:cs="Arial"/>
-        </w:rPr>
-        <w:t xml:space="preserve">da difusão de propaganda </w:t>
-      </w:r>
-      <w:r>
-        <w:rPr>
-          <w:rFonts w:ascii="Arial" w:hAnsi="Arial" w:cs="Arial"/>
-        </w:rPr>
-        <w:t>dos</w:t>
-      </w:r>
-      <w:r>
-        <w:rPr>
-          <w:rFonts w:ascii="Arial" w:hAnsi="Arial" w:cs="Arial"/>
-        </w:rPr>
-        <w:t xml:space="preserve"> </w:t>
-      </w:r>
-      <w:r>
-        <w:rPr>
-          <w:rFonts w:ascii="Arial" w:hAnsi="Arial" w:cs="Arial"/>
-        </w:rPr>
-        <w:t>estabelecimentos</w:t>
-      </w:r>
-      <w:r>
-        <w:rPr>
-          <w:rFonts w:ascii="Arial" w:hAnsi="Arial" w:cs="Arial"/>
-        </w:rPr>
-        <w:t>, visando garantir ao cliente</w:t>
-      </w:r>
-      <w:r>
-        <w:rPr>
-          <w:rFonts w:ascii="Arial" w:hAnsi="Arial" w:cs="Arial"/>
-        </w:rPr>
-        <w:t xml:space="preserve"> dono de estabelecimento,</w:t>
-      </w:r>
-      <w:r>
-        <w:rPr>
-          <w:rFonts w:ascii="Arial" w:hAnsi="Arial" w:cs="Arial"/>
-        </w:rPr>
-        <w:t xml:space="preserve"> uma plataforma prática para auxilia-lo em tarefas </w:t>
-      </w:r>
-      <w:r>
-        <w:rPr>
-          <w:rFonts w:ascii="Arial" w:hAnsi="Arial" w:cs="Arial"/>
-        </w:rPr>
-        <w:t>de divulgação</w:t>
-      </w:r>
-      <w:r>
-        <w:rPr>
-          <w:rFonts w:ascii="Arial" w:hAnsi="Arial" w:cs="Arial"/>
-        </w:rPr>
-        <w:t xml:space="preserve">, por meio de um aplicativo </w:t>
-      </w:r>
-      <w:r>
-        <w:rPr>
-          <w:rFonts w:ascii="Arial" w:hAnsi="Arial" w:cs="Arial"/>
-        </w:rPr>
-        <w:lastRenderedPageBreak/>
-        <w:t>que centralizará todas as ações</w:t>
-      </w:r>
-      <w:r>
-        <w:rPr>
-          <w:rFonts w:ascii="Arial" w:hAnsi="Arial" w:cs="Arial"/>
-        </w:rPr>
-        <w:t xml:space="preserve"> do dono do estabelecimento, e outro aplicativo aos clientes, que servirá como recebimento de ofertas e descontos, e </w:t>
-      </w:r>
-      <w:r>
-        <w:rPr>
-          <w:rFonts w:ascii="Arial" w:hAnsi="Arial" w:cs="Arial"/>
-        </w:rPr>
-        <w:t>através da prática de Iot (Internet of Things), assim como feito pela Zara, inserir componentes eletrônicos</w:t>
-      </w:r>
-      <w:r>
-        <w:rPr>
-          <w:rFonts w:ascii="Arial" w:hAnsi="Arial" w:cs="Arial"/>
-        </w:rPr>
-        <w:t xml:space="preserve"> inteligentes que auxiliem na divulgação</w:t>
-      </w:r>
-      <w:r>
-        <w:rPr>
-          <w:rFonts w:ascii="Arial" w:hAnsi="Arial" w:cs="Arial"/>
-        </w:rPr>
-        <w:t xml:space="preserve">, </w:t>
-      </w:r>
-      <w:r>
-        <w:rPr>
-          <w:rFonts w:ascii="Arial" w:hAnsi="Arial" w:cs="Arial"/>
-        </w:rPr>
-        <w:t xml:space="preserve">por meio da tecnologia Beacon BLE, conforme citado por RAMOS, </w:t>
-      </w:r>
-      <w:r>
-        <w:rPr>
-          <w:rFonts w:ascii="Arial" w:hAnsi="Arial" w:cs="Arial"/>
-        </w:rPr>
-        <w:t>e através do aplicativo destinado aos clientes, garantir</w:t>
-      </w:r>
-      <w:r>
-        <w:rPr>
-          <w:rFonts w:ascii="Arial" w:hAnsi="Arial" w:cs="Arial"/>
-        </w:rPr>
-        <w:t xml:space="preserve"> aos </w:t>
-      </w:r>
-      <w:r>
-        <w:rPr>
-          <w:rFonts w:ascii="Arial" w:hAnsi="Arial" w:cs="Arial"/>
-        </w:rPr>
-        <w:t>Estabelecimentos,</w:t>
-      </w:r>
-      <w:r>
-        <w:rPr>
-          <w:rFonts w:ascii="Arial" w:hAnsi="Arial" w:cs="Arial"/>
-        </w:rPr>
-        <w:t xml:space="preserve"> métricas, e busca por clientes em potencial, podendo assim cria</w:t>
-      </w:r>
-      <w:r>
-        <w:rPr>
-          <w:rFonts w:ascii="Arial" w:hAnsi="Arial" w:cs="Arial"/>
-        </w:rPr>
-        <w:t>r uma rede de Estabelecimentos</w:t>
-      </w:r>
-      <w:r>
-        <w:rPr>
-          <w:rFonts w:ascii="Arial" w:hAnsi="Arial" w:cs="Arial"/>
-        </w:rPr>
-        <w:t xml:space="preserve"> interconectada por intermédio de uma aplicação central, que terá a base dos </w:t>
-      </w:r>
-      <w:r>
-        <w:rPr>
-          <w:rFonts w:ascii="Arial" w:hAnsi="Arial" w:cs="Arial"/>
-        </w:rPr>
-        <w:t>clientes de todos os Estabelecimentos</w:t>
-      </w:r>
-      <w:r>
-        <w:rPr>
-          <w:rFonts w:ascii="Arial" w:hAnsi="Arial" w:cs="Arial"/>
-        </w:rPr>
-        <w:t>.</w:t>
-      </w:r>
-    </w:p>
-    <w:p>
-      <w:pPr>
-        <w:spacing w:line="360" w:lineRule="auto"/>
-        <w:jc w:val="both"/>
-        <w:rPr>
-          <w:rFonts w:ascii="Arial" w:hAnsi="Arial" w:cs="Arial"/>
-        </w:rPr>
-      </w:pPr>
-    </w:p>
-    <w:p>
-      <w:pPr>
-        <w:spacing w:line="360" w:lineRule="auto"/>
-        <w:jc w:val="both"/>
-        <w:rPr>
-          <w:rFonts w:ascii="Arial" w:hAnsi="Arial" w:cs="Arial"/>
-        </w:rPr>
-      </w:pPr>
-    </w:p>
-    <w:p>
-      <w:pPr>
-        <w:spacing w:line="360" w:lineRule="auto"/>
-        <w:jc w:val="both"/>
-        <w:rPr>
-          <w:rFonts w:ascii="Arial" w:hAnsi="Arial" w:cs="Arial"/>
-        </w:rPr>
-      </w:pPr>
-    </w:p>
-    <w:p>
-      <w:pPr>
-        <w:spacing w:line="360" w:lineRule="auto"/>
-        <w:jc w:val="both"/>
-        <w:rPr>
-          <w:rFonts w:ascii="Arial" w:hAnsi="Arial" w:cs="Arial"/>
-        </w:rPr>
-      </w:pPr>
-    </w:p>
-    <w:p>
-      <w:pPr>
-        <w:spacing w:line="360" w:lineRule="auto"/>
-        <w:jc w:val="both"/>
-        <w:rPr>
-          <w:rFonts w:ascii="Arial" w:hAnsi="Arial" w:cs="Arial"/>
-        </w:rPr>
-      </w:pPr>
-    </w:p>
-    <w:p>
-      <w:pPr>
-        <w:spacing w:line="360" w:lineRule="auto"/>
-        <w:jc w:val="both"/>
-        <w:rPr>
-          <w:rFonts w:ascii="Arial" w:hAnsi="Arial" w:cs="Arial"/>
-        </w:rPr>
-      </w:pPr>
-    </w:p>
-    <w:p>
-      <w:pPr>
-        <w:spacing w:line="360" w:lineRule="auto"/>
-        <w:jc w:val="both"/>
-        <w:rPr>
-          <w:rFonts w:ascii="Arial" w:hAnsi="Arial" w:cs="Arial"/>
-        </w:rPr>
-      </w:pPr>
-    </w:p>
-    <w:p>
-      <w:pPr>
-        <w:spacing w:line="360" w:lineRule="auto"/>
-        <w:jc w:val="both"/>
-        <w:rPr>
-          <w:rFonts w:ascii="Arial" w:hAnsi="Arial" w:cs="Arial"/>
-        </w:rPr>
-      </w:pPr>
-    </w:p>
-    <w:p>
-      <w:pPr>
-        <w:spacing w:line="360" w:lineRule="auto"/>
-        <w:jc w:val="both"/>
-        <w:rPr>
-          <w:rFonts w:ascii="Arial" w:hAnsi="Arial" w:cs="Arial"/>
-        </w:rPr>
-      </w:pPr>
-    </w:p>
-    <w:p>
-      <w:pPr>
-        <w:spacing w:line="360" w:lineRule="auto"/>
-        <w:jc w:val="both"/>
-        <w:rPr>
-          <w:rFonts w:ascii="Arial" w:hAnsi="Arial" w:cs="Arial"/>
-        </w:rPr>
-      </w:pPr>
-    </w:p>
-    <w:p>
-      <w:pPr>
-        <w:spacing w:line="360" w:lineRule="auto"/>
-        <w:jc w:val="both"/>
-        <w:rPr>
-          <w:rFonts w:ascii="Arial" w:hAnsi="Arial" w:cs="Arial"/>
-        </w:rPr>
-      </w:pPr>
-    </w:p>
-    <w:p>
-      <w:pPr>
-        <w:spacing w:line="360" w:lineRule="auto"/>
-        <w:jc w:val="both"/>
-        <w:rPr>
-          <w:rFonts w:ascii="Arial" w:hAnsi="Arial" w:cs="Arial"/>
-        </w:rPr>
-      </w:pPr>
-    </w:p>
-    <w:p>
-      <w:pPr>
-        <w:spacing w:line="360" w:lineRule="auto"/>
-        <w:jc w:val="both"/>
-        <w:rPr>
-          <w:rFonts w:ascii="Arial" w:hAnsi="Arial" w:cs="Arial"/>
-        </w:rPr>
-      </w:pPr>
-    </w:p>
-    <w:p>
-      <w:pPr>
-        <w:spacing w:line="360" w:lineRule="auto"/>
-        <w:jc w:val="both"/>
-        <w:rPr>
-          <w:rFonts w:ascii="Arial" w:hAnsi="Arial" w:cs="Arial"/>
-        </w:rPr>
-      </w:pPr>
-    </w:p>
-    <w:p>
-      <w:pPr>
-        <w:spacing w:line="360" w:lineRule="auto"/>
-        <w:jc w:val="both"/>
-        <w:rPr>
-          <w:rFonts w:ascii="Arial" w:hAnsi="Arial" w:cs="Arial"/>
-        </w:rPr>
-      </w:pPr>
-    </w:p>
-    <w:p>
-      <w:pPr>
-        <w:spacing w:line="360" w:lineRule="auto"/>
-        <w:jc w:val="both"/>
-        <w:rPr>
-          <w:rFonts w:ascii="Arial" w:hAnsi="Arial" w:cs="Arial"/>
-        </w:rPr>
-      </w:pPr>
-    </w:p>
-    <w:p>
-      <w:pPr>
-        <w:spacing w:line="360" w:lineRule="auto"/>
-        <w:jc w:val="both"/>
-        <w:rPr>
-          <w:rFonts w:ascii="Arial" w:hAnsi="Arial" w:cs="Arial"/>
-        </w:rPr>
-      </w:pPr>
-    </w:p>
-    <w:p>
-      <w:pPr>
-        <w:spacing w:line="360" w:lineRule="auto"/>
-        <w:jc w:val="both"/>
-        <w:rPr>
-          <w:rFonts w:ascii="Arial" w:hAnsi="Arial" w:cs="Arial"/>
-        </w:rPr>
-      </w:pPr>
-    </w:p>
-    <w:p>
-      <w:pPr>
-        <w:spacing w:line="360" w:lineRule="auto"/>
-        <w:jc w:val="both"/>
-        <w:rPr>
-          <w:rFonts w:ascii="Arial" w:hAnsi="Arial" w:cs="Arial"/>
-        </w:rPr>
-      </w:pPr>
-    </w:p>
-    <w:p>
-      <w:pPr>
-        <w:spacing w:line="360" w:lineRule="auto"/>
-        <w:jc w:val="both"/>
-        <w:rPr>
-          <w:rFonts w:ascii="Arial" w:hAnsi="Arial" w:cs="Arial"/>
-        </w:rPr>
-      </w:pPr>
-    </w:p>
-    <w:p>
-      <w:pPr>
-        <w:spacing w:line="360" w:lineRule="auto"/>
-        <w:jc w:val="both"/>
-        <w:rPr>
-          <w:rFonts w:ascii="Arial" w:hAnsi="Arial" w:cs="Arial"/>
-        </w:rPr>
-      </w:pPr>
-    </w:p>
-    <w:p>
-      <w:pPr>
-        <w:spacing w:line="360" w:lineRule="auto"/>
-        <w:jc w:val="both"/>
-        <w:rPr>
-          <w:rFonts w:ascii="Arial" w:hAnsi="Arial" w:cs="Arial"/>
-        </w:rPr>
-      </w:pPr>
-    </w:p>
-    <w:p>
-      <w:pPr>
-        <w:spacing w:line="360" w:lineRule="auto"/>
-        <w:jc w:val="both"/>
-        <w:rPr>
-          <w:rFonts w:ascii="Arial" w:hAnsi="Arial" w:cs="Arial"/>
-        </w:rPr>
-      </w:pPr>
-    </w:p>
-    <w:p>
-      <w:pPr>
-        <w:spacing w:line="360" w:lineRule="auto"/>
-        <w:jc w:val="both"/>
-        <w:rPr>
-          <w:rFonts w:ascii="Arial" w:hAnsi="Arial" w:cs="Arial"/>
-        </w:rPr>
-      </w:pPr>
-    </w:p>
-    <w:p>
-      <w:pPr>
-        <w:spacing w:line="360" w:lineRule="auto"/>
-        <w:jc w:val="both"/>
-        <w:rPr>
-          <w:rFonts w:ascii="Arial" w:hAnsi="Arial" w:cs="Arial"/>
-        </w:rPr>
-      </w:pPr>
-    </w:p>
-    <w:p>
-      <w:pPr>
-        <w:spacing w:line="360" w:lineRule="auto"/>
-        <w:jc w:val="both"/>
-        <w:rPr>
-          <w:rFonts w:ascii="Arial" w:hAnsi="Arial" w:cs="Arial"/>
-        </w:rPr>
-      </w:pPr>
-    </w:p>
-    <w:p>
-      <w:pPr>
-        <w:spacing w:line="360" w:lineRule="auto"/>
-        <w:jc w:val="both"/>
-        <w:rPr>
-          <w:rFonts w:ascii="Arial" w:hAnsi="Arial" w:cs="Arial"/>
-        </w:rPr>
-      </w:pPr>
-    </w:p>
-    <w:p>
-      <w:pPr>
-        <w:spacing w:line="360" w:lineRule="auto"/>
-        <w:jc w:val="both"/>
-        <w:rPr>
-          <w:rFonts w:ascii="Arial" w:hAnsi="Arial" w:cs="Arial"/>
-        </w:rPr>
-      </w:pPr>
-    </w:p>
-    <w:p>
-      <w:pPr>
-        <w:spacing w:line="360" w:lineRule="auto"/>
-        <w:jc w:val="both"/>
-        <w:rPr>
-          <w:rFonts w:ascii="Arial" w:hAnsi="Arial" w:cs="Arial"/>
-        </w:rPr>
-      </w:pPr>
-    </w:p>
-    <w:p>
-      <w:pPr>
-        <w:spacing w:line="360" w:lineRule="auto"/>
-        <w:jc w:val="both"/>
-        <w:rPr>
-          <w:rFonts w:ascii="Arial" w:hAnsi="Arial" w:cs="Arial"/>
-          <w:b/>
-        </w:rPr>
-      </w:pPr>
-      <w:r>
-        <w:rPr>
-          <w:rFonts w:ascii="Arial" w:hAnsi="Arial" w:cs="Arial"/>
-          <w:b/>
-        </w:rPr>
-        <w:t>3. METODOLOGIA</w:t>
-      </w:r>
-    </w:p>
-    <w:p>
-      <w:pPr>
-        <w:spacing w:line="360" w:lineRule="auto"/>
-        <w:jc w:val="both"/>
-        <w:rPr>
-          <w:rFonts w:ascii="Arial" w:hAnsi="Arial" w:cs="Arial"/>
-          <w:b/>
-        </w:rPr>
-      </w:pPr>
-    </w:p>
-    <w:p>
-      <w:pPr>
-        <w:spacing w:line="360" w:lineRule="auto"/>
-        <w:ind w:firstLine="708"/>
-        <w:jc w:val="both"/>
-        <w:rPr>
-          <w:rFonts w:ascii="Arial" w:hAnsi="Arial" w:cs="Arial"/>
-        </w:rPr>
-      </w:pPr>
-      <w:r>
-        <w:rPr>
-          <w:rFonts w:ascii="Arial" w:hAnsi="Arial" w:cs="Arial"/>
-        </w:rPr>
-        <w:t xml:space="preserve">O trabalho iniciou-se com o </w:t>
-      </w:r>
-      <w:r>
-        <w:rPr>
-          <w:rFonts w:ascii="Arial" w:hAnsi="Arial" w:cs="Arial"/>
-        </w:rPr>
-        <w:t>estudo dos trabalhos marcados no referencial teórico, o que caract</w:t>
-      </w:r>
-      <w:r>
-        <w:rPr>
-          <w:rFonts w:ascii="Arial" w:hAnsi="Arial" w:cs="Arial"/>
-        </w:rPr>
-        <w:t>eriza uma pesquisa exploratória.</w:t>
-      </w:r>
-    </w:p>
-    <w:p>
-      <w:pPr>
-        <w:spacing w:line="360" w:lineRule="auto"/>
-        <w:ind w:left="2124" w:firstLine="708"/>
-        <w:jc w:val="both"/>
-        <w:rPr>
-          <w:rFonts w:ascii="Arial" w:hAnsi="Arial" w:cs="Arial"/>
-          <w:color w:val="000000" w:themeColor="text1"/>
-        </w:rPr>
-      </w:pPr>
-      <w:r>
-        <w:rPr>
-          <w:rFonts w:ascii="Arial" w:hAnsi="Arial" w:cs="Arial"/>
-        </w:rPr>
-        <w:t xml:space="preserve"> </w:t>
-      </w:r>
-      <w:r>
-        <w:rPr>
-          <w:rFonts w:ascii="Arial" w:hAnsi="Arial" w:cs="Arial"/>
-          <w:color w:val="000000" w:themeColor="text1"/>
-        </w:rPr>
-        <w:t xml:space="preserve"> </w:t>
-      </w:r>
-      <w:r>
-        <w:rPr>
-          <w:rFonts w:ascii="Arial" w:hAnsi="Arial" w:cs="Arial"/>
-          <w:color w:val="000000" w:themeColor="text1"/>
-        </w:rPr>
-        <w:t>“</w:t>
-      </w:r>
-      <w:r>
-        <w:rPr>
-          <w:rFonts w:ascii="Arial" w:hAnsi="Arial" w:cs="Arial"/>
-        </w:rPr>
-        <w:t>[...]</w:t>
-      </w:r>
-      <w:r>
-        <w:rPr>
-          <w:rFonts w:ascii="Arial" w:hAnsi="Arial" w:cs="Arial"/>
-        </w:rPr>
-        <w:t xml:space="preserve"> </w:t>
-      </w:r>
-      <w:r>
-        <w:rPr>
-          <w:rFonts w:ascii="Arial" w:hAnsi="Arial" w:cs="Arial"/>
-          <w:color w:val="000000" w:themeColor="text1"/>
-        </w:rPr>
-        <w:t>Pesquisa</w:t>
-      </w:r>
-      <w:r>
-        <w:rPr>
-          <w:rFonts w:ascii="Arial" w:hAnsi="Arial" w:cs="Arial"/>
-          <w:color w:val="000000" w:themeColor="text1"/>
-        </w:rPr>
-        <w:t xml:space="preserve"> exploratória é quando a pesquisa se encontra na fase preliminar, tem como finalidade proporcionar mais informações sobre o assunto que vamos investigar, possibilitando sua definição e seu delineamento, isto é, facilitar a delimitação do tema da pesquisa; orientar a fixação dos objetivos e a formulação das hipóteses ou descobrir um novo tipo de enfoque para o assunto. Assume, em geral, as formas de pesquisas bibliográficas e estudos de caso. (PRODANOV e FREITAS, 2013, p. 51-52).”</w:t>
-      </w:r>
-      <w:r>
-        <w:rPr>
-          <w:rFonts w:ascii="Arial" w:hAnsi="Arial" w:cs="Arial"/>
-          <w:color w:val="000000" w:themeColor="text1"/>
+      <w:r>
+        <w:rPr>
+          <w:rFonts w:ascii="Arial" w:hAnsi="Arial" w:cs="Arial"/>
+          <w:b/>
+        </w:rPr>
+        <w:t>Resumo:</w:t>
+      </w:r>
+    </w:p>
+    <w:p>
+      <w:pPr>
+        <w:jc w:val="both"/>
+        <w:rPr>
+          <w:rFonts w:ascii="Arial" w:hAnsi="Arial" w:cs="Arial"/>
+        </w:rPr>
+      </w:pPr>
+      <w:r>
+        <w:rPr>
+          <w:rFonts w:ascii="Arial" w:hAnsi="Arial" w:cs="Arial"/>
+          <w:b/>
         </w:rPr>
         <w:tab/>
       </w:r>
-    </w:p>
-    <w:p>
-      <w:pPr>
-        <w:spacing w:line="360" w:lineRule="auto"/>
-        <w:ind w:firstLine="708"/>
-        <w:jc w:val="both"/>
-        <w:rPr>
-          <w:rFonts w:ascii="Arial" w:hAnsi="Arial" w:cs="Arial"/>
-        </w:rPr>
-      </w:pPr>
-      <w:r>
-        <w:rPr>
-          <w:rFonts w:ascii="Arial" w:hAnsi="Arial" w:cs="Arial"/>
-        </w:rPr>
-        <w:t>O pa</w:t>
-      </w:r>
-      <w:r>
-        <w:rPr>
-          <w:rFonts w:ascii="Arial" w:hAnsi="Arial" w:cs="Arial"/>
-        </w:rPr>
-        <w:t>sso seguinte foi a construção de um a</w:t>
-      </w:r>
-      <w:r>
-        <w:rPr>
-          <w:rFonts w:ascii="Arial" w:hAnsi="Arial" w:cs="Arial"/>
-        </w:rPr>
-        <w:t>plicativo</w:t>
-      </w:r>
-      <w:r>
-        <w:rPr>
-          <w:rFonts w:ascii="Arial" w:hAnsi="Arial" w:cs="Arial"/>
-        </w:rPr>
-        <w:t xml:space="preserve"> </w:t>
-      </w:r>
-      <w:r>
-        <w:rPr>
-          <w:rFonts w:ascii="Arial" w:hAnsi="Arial" w:cs="Arial"/>
-        </w:rPr>
-        <w:t>Mobile</w:t>
-      </w:r>
-      <w:r>
-        <w:rPr>
-          <w:rFonts w:ascii="Arial" w:hAnsi="Arial" w:cs="Arial"/>
-        </w:rPr>
-        <w:t xml:space="preserve"> </w:t>
+      <w:r>
+        <w:rPr>
+          <w:rFonts w:ascii="Arial" w:hAnsi="Arial" w:cs="Arial"/>
+        </w:rPr>
+        <w:t xml:space="preserve">A disseminação da propaganda </w:t>
+      </w:r>
+      <w:r>
+        <w:rPr>
+          <w:rFonts w:ascii="Arial" w:hAnsi="Arial" w:cs="Arial"/>
+        </w:rPr>
+        <w:t xml:space="preserve">de Estabelecimentos comerciais no Brasil, ainda hoje, permanece em suma maioria, através do uso de panfletos impressos, que serão entregues a pedestres próximos dos estabelecimentos, que na grande maioria das vezes, pegam o panfleto sem menor interesse, apenas para descarta-lo na lixeira mais próxima. </w:t>
+      </w:r>
+    </w:p>
+    <w:p>
+      <w:pPr>
+        <w:jc w:val="both"/>
+        <w:rPr>
+          <w:rFonts w:ascii="Arial" w:hAnsi="Arial" w:cs="Arial"/>
+        </w:rPr>
+      </w:pPr>
+      <w:r>
+        <w:rPr>
+          <w:rFonts w:ascii="Arial" w:hAnsi="Arial" w:cs="Arial"/>
+        </w:rPr>
+        <w:tab/>
+        <w:t>Uma solução ecologicamente melhor, com maior a</w:t>
       </w:r>
       <w:bookmarkStart w:id="1" w:name="_GoBack"/>
       <w:bookmarkEnd w:id="1"/>
@@ -2184,6 +1009,1251 @@
         <w:rPr>
           <w:rFonts w:ascii="Arial" w:hAnsi="Arial" w:cs="Arial"/>
         </w:rPr>
+        <w:t xml:space="preserve">ssertividade, e menor custo para os estabelecimentos, é uma necessidade real dos estabelecimentos, e este é o objetivo aqui abordado. </w:t>
+      </w:r>
+    </w:p>
+    <w:p>
+      <w:pPr>
+        <w:jc w:val="both"/>
+        <w:rPr>
+          <w:rFonts w:ascii="Arial" w:hAnsi="Arial" w:cs="Arial"/>
+        </w:rPr>
+      </w:pPr>
+      <w:r>
+        <w:rPr>
+          <w:rFonts w:ascii="Arial" w:hAnsi="Arial" w:cs="Arial"/>
+        </w:rPr>
+        <w:tab/>
+        <w:t>Esta forma de propaganda, além de nada ecológica, é tecnicamente ineficiente, pois atinge um público aleatório, que pode ou não ter interesse, além é claro, de gastos com impressões dos panfletos e pagamento para pessoas que trabalharão entregando estes panfletos.</w:t>
+      </w:r>
+    </w:p>
+    <w:p>
+      <w:pPr>
+        <w:jc w:val="both"/>
+        <w:rPr>
+          <w:rFonts w:ascii="Arial" w:hAnsi="Arial" w:cs="Arial"/>
+          <w:b/>
+        </w:rPr>
+      </w:pPr>
+    </w:p>
+    <w:p>
+      <w:pPr>
+        <w:jc w:val="both"/>
+        <w:rPr>
+          <w:rFonts w:ascii="Arial" w:hAnsi="Arial" w:cs="Arial"/>
+          <w:b/>
+        </w:rPr>
+      </w:pPr>
+    </w:p>
+    <w:p>
+      <w:pPr>
+        <w:jc w:val="both"/>
+        <w:rPr>
+          <w:rFonts w:ascii="Arial" w:hAnsi="Arial" w:cs="Arial"/>
+          <w:b/>
+        </w:rPr>
+      </w:pPr>
+    </w:p>
+    <w:p>
+      <w:pPr>
+        <w:jc w:val="both"/>
+        <w:rPr>
+          <w:rFonts w:ascii="Arial" w:hAnsi="Arial" w:cs="Arial"/>
+          <w:b/>
+        </w:rPr>
+      </w:pPr>
+    </w:p>
+    <w:p>
+      <w:pPr>
+        <w:jc w:val="both"/>
+        <w:rPr>
+          <w:rFonts w:ascii="Arial" w:hAnsi="Arial" w:cs="Arial"/>
+          <w:b/>
+        </w:rPr>
+      </w:pPr>
+    </w:p>
+    <w:p>
+      <w:pPr>
+        <w:jc w:val="both"/>
+        <w:rPr>
+          <w:rFonts w:ascii="Arial" w:hAnsi="Arial" w:cs="Arial"/>
+          <w:b/>
+        </w:rPr>
+      </w:pPr>
+    </w:p>
+    <w:p>
+      <w:pPr>
+        <w:jc w:val="both"/>
+        <w:rPr>
+          <w:rFonts w:ascii="Arial" w:hAnsi="Arial" w:cs="Arial"/>
+          <w:b/>
+        </w:rPr>
+      </w:pPr>
+    </w:p>
+    <w:p>
+      <w:pPr>
+        <w:jc w:val="both"/>
+        <w:rPr>
+          <w:rFonts w:ascii="Arial" w:hAnsi="Arial" w:cs="Arial"/>
+          <w:b/>
+        </w:rPr>
+      </w:pPr>
+    </w:p>
+    <w:p>
+      <w:pPr>
+        <w:jc w:val="both"/>
+        <w:rPr>
+          <w:rFonts w:ascii="Arial" w:hAnsi="Arial" w:cs="Arial"/>
+          <w:b/>
+        </w:rPr>
+      </w:pPr>
+    </w:p>
+    <w:p>
+      <w:pPr>
+        <w:jc w:val="both"/>
+        <w:rPr>
+          <w:rFonts w:ascii="Arial" w:hAnsi="Arial" w:cs="Arial"/>
+          <w:b/>
+        </w:rPr>
+      </w:pPr>
+    </w:p>
+    <w:p>
+      <w:pPr>
+        <w:jc w:val="both"/>
+        <w:rPr>
+          <w:rFonts w:ascii="Arial" w:hAnsi="Arial" w:cs="Arial"/>
+          <w:b/>
+        </w:rPr>
+      </w:pPr>
+    </w:p>
+    <w:p>
+      <w:pPr>
+        <w:jc w:val="both"/>
+        <w:rPr>
+          <w:rFonts w:ascii="Arial" w:hAnsi="Arial" w:cs="Arial"/>
+          <w:b/>
+        </w:rPr>
+      </w:pPr>
+    </w:p>
+    <w:p>
+      <w:pPr>
+        <w:jc w:val="both"/>
+        <w:rPr>
+          <w:rFonts w:ascii="Arial" w:hAnsi="Arial" w:cs="Arial"/>
+          <w:b/>
+        </w:rPr>
+      </w:pPr>
+    </w:p>
+    <w:p>
+      <w:pPr>
+        <w:jc w:val="both"/>
+        <w:rPr>
+          <w:rFonts w:ascii="Arial" w:hAnsi="Arial" w:cs="Arial"/>
+          <w:b/>
+        </w:rPr>
+      </w:pPr>
+    </w:p>
+    <w:p>
+      <w:pPr>
+        <w:jc w:val="both"/>
+        <w:rPr>
+          <w:rFonts w:ascii="Arial" w:hAnsi="Arial" w:cs="Arial"/>
+          <w:b/>
+        </w:rPr>
+      </w:pPr>
+    </w:p>
+    <w:p>
+      <w:pPr>
+        <w:jc w:val="both"/>
+        <w:rPr>
+          <w:rFonts w:ascii="Arial" w:hAnsi="Arial" w:cs="Arial"/>
+          <w:b/>
+        </w:rPr>
+      </w:pPr>
+    </w:p>
+    <w:p>
+      <w:pPr>
+        <w:jc w:val="both"/>
+        <w:rPr>
+          <w:rFonts w:ascii="Arial" w:hAnsi="Arial" w:cs="Arial"/>
+          <w:b/>
+        </w:rPr>
+      </w:pPr>
+    </w:p>
+    <w:p>
+      <w:pPr>
+        <w:jc w:val="both"/>
+        <w:rPr>
+          <w:rFonts w:ascii="Arial" w:hAnsi="Arial" w:cs="Arial"/>
+          <w:b/>
+        </w:rPr>
+      </w:pPr>
+    </w:p>
+    <w:p>
+      <w:pPr>
+        <w:jc w:val="both"/>
+        <w:rPr>
+          <w:rFonts w:ascii="Arial" w:hAnsi="Arial" w:cs="Arial"/>
+          <w:b/>
+        </w:rPr>
+      </w:pPr>
+    </w:p>
+    <w:p>
+      <w:pPr>
+        <w:spacing w:line="360" w:lineRule="auto"/>
+        <w:jc w:val="both"/>
+        <w:rPr>
+          <w:rFonts w:ascii="Arial" w:hAnsi="Arial" w:cs="Arial"/>
+          <w:b/>
+        </w:rPr>
+      </w:pPr>
+    </w:p>
+    <w:p>
+      <w:pPr>
+        <w:spacing w:line="360" w:lineRule="auto"/>
+        <w:jc w:val="both"/>
+        <w:rPr>
+          <w:rFonts w:ascii="Arial" w:hAnsi="Arial" w:cs="Arial"/>
+          <w:b/>
+        </w:rPr>
+      </w:pPr>
+    </w:p>
+    <w:p>
+      <w:pPr>
+        <w:spacing w:line="360" w:lineRule="auto"/>
+        <w:jc w:val="both"/>
+        <w:rPr>
+          <w:rFonts w:ascii="Arial" w:hAnsi="Arial" w:cs="Arial"/>
+          <w:b/>
+        </w:rPr>
+      </w:pPr>
+    </w:p>
+    <w:p>
+      <w:pPr>
+        <w:spacing w:line="360" w:lineRule="auto"/>
+        <w:jc w:val="both"/>
+        <w:rPr>
+          <w:rFonts w:ascii="Arial" w:hAnsi="Arial" w:cs="Arial"/>
+          <w:b/>
+        </w:rPr>
+      </w:pPr>
+    </w:p>
+    <w:p>
+      <w:pPr>
+        <w:spacing w:line="360" w:lineRule="auto"/>
+        <w:jc w:val="both"/>
+        <w:rPr>
+          <w:rFonts w:ascii="Arial" w:hAnsi="Arial" w:cs="Arial"/>
+          <w:b/>
+        </w:rPr>
+      </w:pPr>
+    </w:p>
+    <w:p>
+      <w:pPr>
+        <w:spacing w:line="360" w:lineRule="auto"/>
+        <w:jc w:val="both"/>
+        <w:rPr>
+          <w:rFonts w:ascii="Arial" w:hAnsi="Arial" w:cs="Arial"/>
+          <w:b/>
+        </w:rPr>
+      </w:pPr>
+      <w:r>
+        <w:rPr>
+          <w:rFonts w:ascii="Arial" w:hAnsi="Arial" w:cs="Arial"/>
+          <w:b/>
+        </w:rPr>
+        <w:t>2. REFERENCIAL TEÓRICO</w:t>
+      </w:r>
+    </w:p>
+    <w:p>
+      <w:pPr>
+        <w:spacing w:line="360" w:lineRule="auto"/>
+        <w:ind w:firstLine="708"/>
+        <w:jc w:val="both"/>
+        <w:rPr>
+          <w:rFonts w:ascii="Arial" w:hAnsi="Arial" w:cs="Arial"/>
+        </w:rPr>
+      </w:pPr>
+    </w:p>
+    <w:p>
+      <w:pPr>
+        <w:spacing w:line="360" w:lineRule="auto"/>
+        <w:ind w:firstLine="708"/>
+        <w:jc w:val="both"/>
+        <w:rPr>
+          <w:rFonts w:ascii="Arial" w:hAnsi="Arial" w:cs="Arial"/>
+        </w:rPr>
+      </w:pPr>
+      <w:r>
+        <w:rPr>
+          <w:rFonts w:ascii="Arial" w:hAnsi="Arial" w:cs="Arial"/>
+        </w:rPr>
+        <w:t>Para Rogers (2003), criador da Teoria da Difusão da</w:t>
+      </w:r>
+      <w:r>
+        <w:rPr>
+          <w:rFonts w:ascii="Arial" w:hAnsi="Arial" w:cs="Arial"/>
+        </w:rPr>
+        <w:t xml:space="preserve"> Informação, a difusão de </w:t>
+      </w:r>
+      <w:r>
+        <w:rPr>
+          <w:rFonts w:ascii="Arial" w:hAnsi="Arial" w:cs="Arial"/>
+        </w:rPr>
+        <w:t>uma inovação é feita, ao longo do tempo, por me</w:t>
+      </w:r>
+      <w:r>
+        <w:rPr>
+          <w:rFonts w:ascii="Arial" w:hAnsi="Arial" w:cs="Arial"/>
+        </w:rPr>
+        <w:t xml:space="preserve">io de canais de comunicação, de </w:t>
+      </w:r>
+      <w:r>
+        <w:rPr>
+          <w:rFonts w:ascii="Arial" w:hAnsi="Arial" w:cs="Arial"/>
+        </w:rPr>
+        <w:t>modo que a decisão pelo seu uso se faz através de</w:t>
+      </w:r>
+      <w:r>
+        <w:rPr>
+          <w:rFonts w:ascii="Arial" w:hAnsi="Arial" w:cs="Arial"/>
+        </w:rPr>
+        <w:t xml:space="preserve"> várias análises em que o ponto </w:t>
+      </w:r>
+      <w:r>
+        <w:rPr>
+          <w:rFonts w:ascii="Arial" w:hAnsi="Arial" w:cs="Arial"/>
+        </w:rPr>
+        <w:t>chave é o custo benefício. O que ajuda também a compreender os motivos</w:t>
+      </w:r>
+      <w:r>
+        <w:rPr>
+          <w:rFonts w:ascii="Arial" w:hAnsi="Arial" w:cs="Arial"/>
+        </w:rPr>
+        <w:t xml:space="preserve"> pela </w:t>
+      </w:r>
+      <w:r>
+        <w:rPr>
+          <w:rFonts w:ascii="Arial" w:hAnsi="Arial" w:cs="Arial"/>
+        </w:rPr>
+        <w:t xml:space="preserve">adoção de novas tecnologias está relacionado aos </w:t>
+      </w:r>
+      <w:r>
+        <w:rPr>
+          <w:rFonts w:ascii="Arial" w:hAnsi="Arial" w:cs="Arial"/>
+        </w:rPr>
+        <w:t xml:space="preserve">requisitos em que essa deve ter </w:t>
+      </w:r>
+      <w:r>
+        <w:rPr>
+          <w:rFonts w:ascii="Arial" w:hAnsi="Arial" w:cs="Arial"/>
+        </w:rPr>
+        <w:t>para que se o</w:t>
+      </w:r>
+      <w:r>
+        <w:rPr>
+          <w:rFonts w:ascii="Arial" w:hAnsi="Arial" w:cs="Arial"/>
+        </w:rPr>
+        <w:t xml:space="preserve">btenha total sucesso em seu uso, por exemplo, um sistema interativo, com alta </w:t>
+      </w:r>
+      <w:r>
+        <w:rPr>
+          <w:rFonts w:ascii="Arial" w:hAnsi="Arial" w:cs="Arial"/>
+        </w:rPr>
+        <w:t>qualidade de construção, de fácil manutenção</w:t>
+      </w:r>
+      <w:r>
+        <w:rPr>
+          <w:rFonts w:ascii="Arial" w:hAnsi="Arial" w:cs="Arial"/>
+        </w:rPr>
+        <w:t xml:space="preserve"> e compreensão pelo usuário são </w:t>
+      </w:r>
+      <w:r>
+        <w:rPr>
+          <w:rFonts w:ascii="Arial" w:hAnsi="Arial" w:cs="Arial"/>
+        </w:rPr>
+        <w:t>características em que a área de Interaç</w:t>
+      </w:r>
+      <w:r>
+        <w:rPr>
+          <w:rFonts w:ascii="Arial" w:hAnsi="Arial" w:cs="Arial"/>
+        </w:rPr>
+        <w:t xml:space="preserve">ão Humano-Computador (IHC) está </w:t>
+      </w:r>
+      <w:r>
+        <w:rPr>
+          <w:rFonts w:ascii="Arial" w:hAnsi="Arial" w:cs="Arial"/>
+        </w:rPr>
+        <w:t xml:space="preserve">interessada, principalmente </w:t>
+      </w:r>
+      <w:r>
+        <w:rPr>
+          <w:rFonts w:ascii="Arial" w:hAnsi="Arial" w:cs="Arial"/>
+        </w:rPr>
+        <w:t>n</w:t>
+      </w:r>
+      <w:r>
+        <w:rPr>
+          <w:rFonts w:ascii="Arial" w:hAnsi="Arial" w:cs="Arial"/>
+        </w:rPr>
+        <w:t>o modo como vai i</w:t>
+      </w:r>
+      <w:r>
+        <w:rPr>
+          <w:rFonts w:ascii="Arial" w:hAnsi="Arial" w:cs="Arial"/>
+        </w:rPr>
+        <w:t xml:space="preserve">mpactar a vida de seus usuários </w:t>
+      </w:r>
+      <w:r>
+        <w:rPr>
+          <w:rFonts w:ascii="Arial" w:hAnsi="Arial" w:cs="Arial"/>
+        </w:rPr>
+        <w:t>(BARBOSA; SILVA, 2010).</w:t>
+      </w:r>
+    </w:p>
+    <w:p>
+      <w:pPr>
+        <w:spacing w:line="360" w:lineRule="auto"/>
+        <w:ind w:firstLine="708"/>
+        <w:jc w:val="both"/>
+        <w:rPr>
+          <w:rFonts w:ascii="Arial" w:hAnsi="Arial" w:cs="Arial"/>
+        </w:rPr>
+      </w:pPr>
+      <w:r>
+        <w:rPr>
+          <w:rFonts w:ascii="Arial" w:hAnsi="Arial" w:cs="Arial"/>
+        </w:rPr>
+        <w:t xml:space="preserve">Um exemplo disso, é o feito recentemente pela Zara, uma varejista internacional de roupas, que inovou ao utilizar em todas suas roupas </w:t>
+      </w:r>
+      <w:r>
+        <w:rPr>
+          <w:rFonts w:ascii="Arial" w:hAnsi="Arial" w:cs="Arial"/>
+        </w:rPr>
+        <w:t>etiquetas rígidas da Tyco</w:t>
+      </w:r>
+      <w:r>
+        <w:rPr>
+          <w:rFonts w:ascii="Arial" w:hAnsi="Arial" w:cs="Arial"/>
+        </w:rPr>
+        <w:t xml:space="preserve"> (</w:t>
+      </w:r>
+      <w:r>
+        <w:rPr>
+          <w:rFonts w:ascii="Arial" w:hAnsi="Arial" w:cs="Arial"/>
+        </w:rPr>
+        <w:t>Sensormatic dual-technology RFID/Acousto-Magnetic</w:t>
+      </w:r>
+      <w:r>
+        <w:rPr>
+          <w:rFonts w:ascii="Arial" w:hAnsi="Arial" w:cs="Arial"/>
+        </w:rPr>
+        <w:t xml:space="preserve">), </w:t>
+      </w:r>
+      <w:r>
+        <w:rPr>
+          <w:rFonts w:ascii="Arial" w:hAnsi="Arial" w:cs="Arial"/>
+        </w:rPr>
+        <w:t>que vem com um chip RFID passivo EPC UHF</w:t>
+      </w:r>
+      <w:r>
+        <w:rPr>
+          <w:rFonts w:ascii="Arial" w:hAnsi="Arial" w:cs="Arial"/>
+        </w:rPr>
+        <w:t xml:space="preserve">, permitindo então, a rastreabilidade e controle de todas as suas peças, desde a </w:t>
+      </w:r>
+      <w:r>
+        <w:rPr>
+          <w:rFonts w:ascii="Arial" w:hAnsi="Arial" w:cs="Arial"/>
+        </w:rPr>
+        <w:t>confecção. (</w:t>
+      </w:r>
+      <w:r>
+        <w:rPr>
+          <w:rFonts w:ascii="Arial" w:hAnsi="Arial" w:cs="Arial"/>
+        </w:rPr>
+        <w:t>WEDBERG</w:t>
+      </w:r>
+      <w:r>
+        <w:rPr>
+          <w:rFonts w:ascii="Arial" w:hAnsi="Arial" w:cs="Arial"/>
+        </w:rPr>
+        <w:t>;</w:t>
+      </w:r>
+      <w:r>
+        <w:rPr>
+          <w:rFonts w:ascii="Arial" w:hAnsi="Arial" w:cs="Arial"/>
+        </w:rPr>
+        <w:t xml:space="preserve"> Claire</w:t>
+      </w:r>
+      <w:r>
+        <w:rPr>
+          <w:rFonts w:ascii="Arial" w:hAnsi="Arial" w:cs="Arial"/>
+        </w:rPr>
+        <w:t>, 2014).</w:t>
+      </w:r>
+    </w:p>
+    <w:p>
+      <w:pPr>
+        <w:spacing w:line="360" w:lineRule="auto"/>
+        <w:ind w:firstLine="708"/>
+        <w:jc w:val="both"/>
+        <w:rPr>
+          <w:rFonts w:ascii="Arial" w:hAnsi="Arial" w:cs="Arial"/>
+        </w:rPr>
+      </w:pPr>
+      <w:r>
+        <w:rPr>
+          <w:rFonts w:ascii="Arial" w:hAnsi="Arial" w:cs="Arial"/>
+        </w:rPr>
+        <w:t>“</w:t>
+      </w:r>
+      <w:r>
+        <w:rPr>
+          <w:rFonts w:ascii="Arial" w:hAnsi="Arial" w:cs="Arial"/>
+        </w:rPr>
+        <w:t xml:space="preserve">Os </w:t>
+      </w:r>
+      <w:r>
+        <w:rPr>
+          <w:rFonts w:ascii="Arial" w:hAnsi="Arial" w:cs="Arial"/>
+          <w:i/>
+        </w:rPr>
+        <w:t>Beacons</w:t>
+      </w:r>
+      <w:r>
+        <w:rPr>
+          <w:rFonts w:ascii="Arial" w:hAnsi="Arial" w:cs="Arial"/>
+        </w:rPr>
+        <w:t xml:space="preserve"> têm que ser pensados como transmissores cuja única função é identificar os dispositivos que estão na sua proximidade. Estes pequenos aparelhos vão emitindo sinais de modo intermitente. Quando um </w:t>
+      </w:r>
+      <w:r>
+        <w:rPr>
+          <w:rFonts w:ascii="Arial" w:hAnsi="Arial" w:cs="Arial"/>
+          <w:i/>
+        </w:rPr>
+        <w:t>iPhone</w:t>
+      </w:r>
+      <w:r>
+        <w:rPr>
+          <w:rFonts w:ascii="Arial" w:hAnsi="Arial" w:cs="Arial"/>
+        </w:rPr>
+        <w:t xml:space="preserve"> (por exemplo) se encontra na proximidade de um Beacon, ocorre a sua identificação, ao ocorrer essa identificação, o aplicativo correspondente àquele Beacon é ativado e gera uma ação pré-determinada – que como exemplo, pode ser uma notificação da “app”. É sempre necessário um aplicativo para o </w:t>
+      </w:r>
+      <w:r>
+        <w:rPr>
+          <w:rFonts w:ascii="Arial" w:hAnsi="Arial" w:cs="Arial"/>
+          <w:i/>
+        </w:rPr>
+        <w:t>beacon</w:t>
+      </w:r>
+      <w:r>
+        <w:rPr>
+          <w:rFonts w:ascii="Arial" w:hAnsi="Arial" w:cs="Arial"/>
+        </w:rPr>
+        <w:t xml:space="preserve"> funcionar, pois o Beacon apenas transmite sinais. Se quisermos que o aparelho do utilizador faça algo interessante quando detetar o </w:t>
+      </w:r>
+      <w:r>
+        <w:rPr>
+          <w:rFonts w:ascii="Arial" w:hAnsi="Arial" w:cs="Arial"/>
+          <w:i/>
+        </w:rPr>
+        <w:t>beacon</w:t>
+      </w:r>
+      <w:r>
+        <w:rPr>
+          <w:rFonts w:ascii="Arial" w:hAnsi="Arial" w:cs="Arial"/>
+        </w:rPr>
+        <w:t xml:space="preserve"> – gerar um cupão de desconto ou fazer um download de um vídeo – </w:t>
+      </w:r>
+      <w:r>
+        <w:rPr>
+          <w:rFonts w:ascii="Arial" w:hAnsi="Arial" w:cs="Arial"/>
+        </w:rPr>
+        <w:lastRenderedPageBreak/>
+        <w:t xml:space="preserve">precisamos de um aplicativo, visto que se o utilizador não tiver uma app, não vai ser capaz de identificar os </w:t>
+      </w:r>
+      <w:r>
+        <w:rPr>
+          <w:rFonts w:ascii="Arial" w:hAnsi="Arial" w:cs="Arial"/>
+          <w:i/>
+        </w:rPr>
+        <w:t>Beacons</w:t>
+      </w:r>
+      <w:r>
+        <w:rPr>
+          <w:rFonts w:ascii="Arial" w:hAnsi="Arial" w:cs="Arial"/>
+        </w:rPr>
+        <w:t>.</w:t>
+      </w:r>
+      <w:r>
+        <w:rPr>
+          <w:rFonts w:ascii="Arial" w:hAnsi="Arial" w:cs="Arial"/>
+        </w:rPr>
+        <w:t>” (</w:t>
+      </w:r>
+      <w:r>
+        <w:rPr>
+          <w:rFonts w:ascii="Arial" w:hAnsi="Arial" w:cs="Arial"/>
+        </w:rPr>
+        <w:t>RAMOS, Inês</w:t>
+      </w:r>
+      <w:r>
+        <w:rPr>
+          <w:rFonts w:ascii="Arial" w:hAnsi="Arial" w:cs="Arial"/>
+        </w:rPr>
+        <w:t>.</w:t>
+      </w:r>
+      <w:r>
+        <w:rPr>
+          <w:rFonts w:ascii="Arial" w:hAnsi="Arial" w:cs="Arial"/>
+        </w:rPr>
+        <w:t xml:space="preserve"> 2017</w:t>
+      </w:r>
+      <w:r>
+        <w:rPr>
+          <w:rFonts w:ascii="Arial" w:hAnsi="Arial" w:cs="Arial"/>
+        </w:rPr>
+        <w:t>).</w:t>
+      </w:r>
+    </w:p>
+    <w:p>
+      <w:pPr>
+        <w:spacing w:line="360" w:lineRule="auto"/>
+        <w:ind w:firstLine="708"/>
+        <w:jc w:val="both"/>
+        <w:rPr>
+          <w:rFonts w:ascii="Arial" w:hAnsi="Arial" w:cs="Arial"/>
+        </w:rPr>
+      </w:pPr>
+      <w:r>
+        <w:rPr>
+          <w:rFonts w:ascii="Arial" w:hAnsi="Arial" w:cs="Arial"/>
+        </w:rPr>
+        <w:t>Considerando então</w:t>
+      </w:r>
+      <w:r>
+        <w:rPr>
+          <w:rFonts w:ascii="Arial" w:hAnsi="Arial" w:cs="Arial"/>
+        </w:rPr>
+        <w:t xml:space="preserve"> o cenário atual dos estabelecimentos comerciais</w:t>
+      </w:r>
+      <w:r>
+        <w:rPr>
+          <w:rFonts w:ascii="Arial" w:hAnsi="Arial" w:cs="Arial"/>
+        </w:rPr>
+        <w:t>, a necessidade de se obter uma ideia inovadora que traga custo benefício, e o citado por</w:t>
+      </w:r>
+      <w:r>
+        <w:rPr>
+          <w:rFonts w:ascii="Arial" w:hAnsi="Arial" w:cs="Arial"/>
+        </w:rPr>
+        <w:t xml:space="preserve"> Donovan,</w:t>
+      </w:r>
+      <w:r>
+        <w:rPr>
+          <w:rFonts w:ascii="Arial" w:hAnsi="Arial" w:cs="Arial"/>
+        </w:rPr>
+        <w:t xml:space="preserve"> que</w:t>
+      </w:r>
+      <w:r>
+        <w:rPr>
+          <w:rFonts w:ascii="Arial" w:hAnsi="Arial" w:cs="Arial"/>
+        </w:rPr>
+        <w:t xml:space="preserve"> no</w:t>
+      </w:r>
+      <w:r>
+        <w:rPr>
+          <w:rFonts w:ascii="Arial" w:hAnsi="Arial" w:cs="Arial"/>
+        </w:rPr>
+        <w:t xml:space="preserve">s últimos anos houve um aumento </w:t>
+      </w:r>
+      <w:r>
+        <w:rPr>
+          <w:rFonts w:ascii="Arial" w:hAnsi="Arial" w:cs="Arial"/>
+        </w:rPr>
+        <w:t>exponencial no uso de smartphones e outros dispos</w:t>
+      </w:r>
+      <w:r>
+        <w:rPr>
+          <w:rFonts w:ascii="Arial" w:hAnsi="Arial" w:cs="Arial"/>
+        </w:rPr>
+        <w:t>itivos móveis que utilizam rede sem fio</w:t>
+      </w:r>
+      <w:r>
+        <w:rPr>
+          <w:rFonts w:ascii="Arial" w:hAnsi="Arial" w:cs="Arial"/>
+        </w:rPr>
+        <w:t xml:space="preserve"> (DONOVAN, Mark, 2010)</w:t>
+      </w:r>
+      <w:r>
+        <w:rPr>
+          <w:rFonts w:ascii="Arial" w:hAnsi="Arial" w:cs="Arial"/>
+        </w:rPr>
+        <w:t xml:space="preserve">, este projeto propõe então auxiliar na eficiência </w:t>
+      </w:r>
+      <w:r>
+        <w:rPr>
+          <w:rFonts w:ascii="Arial" w:hAnsi="Arial" w:cs="Arial"/>
+        </w:rPr>
+        <w:t xml:space="preserve">da difusão de propaganda </w:t>
+      </w:r>
+      <w:r>
+        <w:rPr>
+          <w:rFonts w:ascii="Arial" w:hAnsi="Arial" w:cs="Arial"/>
+        </w:rPr>
+        <w:t>dos</w:t>
+      </w:r>
+      <w:r>
+        <w:rPr>
+          <w:rFonts w:ascii="Arial" w:hAnsi="Arial" w:cs="Arial"/>
+        </w:rPr>
+        <w:t xml:space="preserve"> </w:t>
+      </w:r>
+      <w:r>
+        <w:rPr>
+          <w:rFonts w:ascii="Arial" w:hAnsi="Arial" w:cs="Arial"/>
+        </w:rPr>
+        <w:t>estabelecimentos</w:t>
+      </w:r>
+      <w:r>
+        <w:rPr>
+          <w:rFonts w:ascii="Arial" w:hAnsi="Arial" w:cs="Arial"/>
+        </w:rPr>
+        <w:t>, visando garantir ao cliente</w:t>
+      </w:r>
+      <w:r>
+        <w:rPr>
+          <w:rFonts w:ascii="Arial" w:hAnsi="Arial" w:cs="Arial"/>
+        </w:rPr>
+        <w:t xml:space="preserve"> dono de estabelecimento,</w:t>
+      </w:r>
+      <w:r>
+        <w:rPr>
+          <w:rFonts w:ascii="Arial" w:hAnsi="Arial" w:cs="Arial"/>
+        </w:rPr>
+        <w:t xml:space="preserve"> uma plataforma prática para auxilia-lo em tarefas </w:t>
+      </w:r>
+      <w:r>
+        <w:rPr>
+          <w:rFonts w:ascii="Arial" w:hAnsi="Arial" w:cs="Arial"/>
+        </w:rPr>
+        <w:t>de divulgação</w:t>
+      </w:r>
+      <w:r>
+        <w:rPr>
+          <w:rFonts w:ascii="Arial" w:hAnsi="Arial" w:cs="Arial"/>
+        </w:rPr>
+        <w:t>, por meio de um aplicativo que centralizará todas as ações</w:t>
+      </w:r>
+      <w:r>
+        <w:rPr>
+          <w:rFonts w:ascii="Arial" w:hAnsi="Arial" w:cs="Arial"/>
+        </w:rPr>
+        <w:t xml:space="preserve"> do dono do estabelecimento, e outro aplicativo aos clientes, que servirá como recebimento de ofertas e descontos, e </w:t>
+      </w:r>
+      <w:r>
+        <w:rPr>
+          <w:rFonts w:ascii="Arial" w:hAnsi="Arial" w:cs="Arial"/>
+        </w:rPr>
+        <w:t>através da prática de Iot (Internet of Things), assim como feito pela Zara, inserir componentes eletrônicos</w:t>
+      </w:r>
+      <w:r>
+        <w:rPr>
+          <w:rFonts w:ascii="Arial" w:hAnsi="Arial" w:cs="Arial"/>
+        </w:rPr>
+        <w:t xml:space="preserve"> inteligentes que auxiliem na divulgação</w:t>
+      </w:r>
+      <w:r>
+        <w:rPr>
+          <w:rFonts w:ascii="Arial" w:hAnsi="Arial" w:cs="Arial"/>
+        </w:rPr>
+        <w:t xml:space="preserve">, </w:t>
+      </w:r>
+      <w:r>
+        <w:rPr>
+          <w:rFonts w:ascii="Arial" w:hAnsi="Arial" w:cs="Arial"/>
+        </w:rPr>
+        <w:t xml:space="preserve">por meio da tecnologia Beacon BLE, conforme citado por RAMOS, </w:t>
+      </w:r>
+      <w:r>
+        <w:rPr>
+          <w:rFonts w:ascii="Arial" w:hAnsi="Arial" w:cs="Arial"/>
+        </w:rPr>
+        <w:t>e através do aplicativo destinado aos clientes, garantir</w:t>
+      </w:r>
+      <w:r>
+        <w:rPr>
+          <w:rFonts w:ascii="Arial" w:hAnsi="Arial" w:cs="Arial"/>
+        </w:rPr>
+        <w:t xml:space="preserve"> aos </w:t>
+      </w:r>
+      <w:r>
+        <w:rPr>
+          <w:rFonts w:ascii="Arial" w:hAnsi="Arial" w:cs="Arial"/>
+        </w:rPr>
+        <w:t>Estabelecimentos,</w:t>
+      </w:r>
+      <w:r>
+        <w:rPr>
+          <w:rFonts w:ascii="Arial" w:hAnsi="Arial" w:cs="Arial"/>
+        </w:rPr>
+        <w:t xml:space="preserve"> métricas, e busca por clientes em potencial, podendo assim cria</w:t>
+      </w:r>
+      <w:r>
+        <w:rPr>
+          <w:rFonts w:ascii="Arial" w:hAnsi="Arial" w:cs="Arial"/>
+        </w:rPr>
+        <w:t>r uma rede de Estabelecimentos</w:t>
+      </w:r>
+      <w:r>
+        <w:rPr>
+          <w:rFonts w:ascii="Arial" w:hAnsi="Arial" w:cs="Arial"/>
+        </w:rPr>
+        <w:t xml:space="preserve"> interconectada por intermédio de uma aplicação central, que terá a base dos </w:t>
+      </w:r>
+      <w:r>
+        <w:rPr>
+          <w:rFonts w:ascii="Arial" w:hAnsi="Arial" w:cs="Arial"/>
+        </w:rPr>
+        <w:t>clientes de todos os Estabelecimentos</w:t>
+      </w:r>
+      <w:r>
+        <w:rPr>
+          <w:rFonts w:ascii="Arial" w:hAnsi="Arial" w:cs="Arial"/>
+        </w:rPr>
+        <w:t>.</w:t>
+      </w:r>
+    </w:p>
+    <w:p>
+      <w:pPr>
+        <w:spacing w:line="360" w:lineRule="auto"/>
+        <w:jc w:val="both"/>
+        <w:rPr>
+          <w:rFonts w:ascii="Arial" w:hAnsi="Arial" w:cs="Arial"/>
+        </w:rPr>
+      </w:pPr>
+    </w:p>
+    <w:p>
+      <w:pPr>
+        <w:spacing w:line="360" w:lineRule="auto"/>
+        <w:jc w:val="both"/>
+        <w:rPr>
+          <w:rFonts w:ascii="Arial" w:hAnsi="Arial" w:cs="Arial"/>
+        </w:rPr>
+      </w:pPr>
+    </w:p>
+    <w:p>
+      <w:pPr>
+        <w:spacing w:line="360" w:lineRule="auto"/>
+        <w:jc w:val="both"/>
+        <w:rPr>
+          <w:rFonts w:ascii="Arial" w:hAnsi="Arial" w:cs="Arial"/>
+        </w:rPr>
+      </w:pPr>
+    </w:p>
+    <w:p>
+      <w:pPr>
+        <w:spacing w:line="360" w:lineRule="auto"/>
+        <w:jc w:val="both"/>
+        <w:rPr>
+          <w:rFonts w:ascii="Arial" w:hAnsi="Arial" w:cs="Arial"/>
+        </w:rPr>
+      </w:pPr>
+    </w:p>
+    <w:p>
+      <w:pPr>
+        <w:spacing w:line="360" w:lineRule="auto"/>
+        <w:jc w:val="both"/>
+        <w:rPr>
+          <w:rFonts w:ascii="Arial" w:hAnsi="Arial" w:cs="Arial"/>
+        </w:rPr>
+      </w:pPr>
+    </w:p>
+    <w:p>
+      <w:pPr>
+        <w:spacing w:line="360" w:lineRule="auto"/>
+        <w:jc w:val="both"/>
+        <w:rPr>
+          <w:rFonts w:ascii="Arial" w:hAnsi="Arial" w:cs="Arial"/>
+        </w:rPr>
+      </w:pPr>
+    </w:p>
+    <w:p>
+      <w:pPr>
+        <w:spacing w:line="360" w:lineRule="auto"/>
+        <w:jc w:val="both"/>
+        <w:rPr>
+          <w:rFonts w:ascii="Arial" w:hAnsi="Arial" w:cs="Arial"/>
+        </w:rPr>
+      </w:pPr>
+    </w:p>
+    <w:p>
+      <w:pPr>
+        <w:spacing w:line="360" w:lineRule="auto"/>
+        <w:jc w:val="both"/>
+        <w:rPr>
+          <w:rFonts w:ascii="Arial" w:hAnsi="Arial" w:cs="Arial"/>
+        </w:rPr>
+      </w:pPr>
+    </w:p>
+    <w:p>
+      <w:pPr>
+        <w:spacing w:line="360" w:lineRule="auto"/>
+        <w:jc w:val="both"/>
+        <w:rPr>
+          <w:rFonts w:ascii="Arial" w:hAnsi="Arial" w:cs="Arial"/>
+        </w:rPr>
+      </w:pPr>
+    </w:p>
+    <w:p>
+      <w:pPr>
+        <w:spacing w:line="360" w:lineRule="auto"/>
+        <w:jc w:val="both"/>
+        <w:rPr>
+          <w:rFonts w:ascii="Arial" w:hAnsi="Arial" w:cs="Arial"/>
+        </w:rPr>
+      </w:pPr>
+    </w:p>
+    <w:p>
+      <w:pPr>
+        <w:spacing w:line="360" w:lineRule="auto"/>
+        <w:jc w:val="both"/>
+        <w:rPr>
+          <w:rFonts w:ascii="Arial" w:hAnsi="Arial" w:cs="Arial"/>
+        </w:rPr>
+      </w:pPr>
+    </w:p>
+    <w:p>
+      <w:pPr>
+        <w:spacing w:line="360" w:lineRule="auto"/>
+        <w:jc w:val="both"/>
+        <w:rPr>
+          <w:rFonts w:ascii="Arial" w:hAnsi="Arial" w:cs="Arial"/>
+        </w:rPr>
+      </w:pPr>
+    </w:p>
+    <w:p>
+      <w:pPr>
+        <w:spacing w:line="360" w:lineRule="auto"/>
+        <w:jc w:val="both"/>
+        <w:rPr>
+          <w:rFonts w:ascii="Arial" w:hAnsi="Arial" w:cs="Arial"/>
+        </w:rPr>
+      </w:pPr>
+    </w:p>
+    <w:p>
+      <w:pPr>
+        <w:spacing w:line="360" w:lineRule="auto"/>
+        <w:jc w:val="both"/>
+        <w:rPr>
+          <w:rFonts w:ascii="Arial" w:hAnsi="Arial" w:cs="Arial"/>
+        </w:rPr>
+      </w:pPr>
+    </w:p>
+    <w:p>
+      <w:pPr>
+        <w:spacing w:line="360" w:lineRule="auto"/>
+        <w:jc w:val="both"/>
+        <w:rPr>
+          <w:rFonts w:ascii="Arial" w:hAnsi="Arial" w:cs="Arial"/>
+        </w:rPr>
+      </w:pPr>
+    </w:p>
+    <w:p>
+      <w:pPr>
+        <w:spacing w:line="360" w:lineRule="auto"/>
+        <w:jc w:val="both"/>
+        <w:rPr>
+          <w:rFonts w:ascii="Arial" w:hAnsi="Arial" w:cs="Arial"/>
+        </w:rPr>
+      </w:pPr>
+    </w:p>
+    <w:p>
+      <w:pPr>
+        <w:spacing w:line="360" w:lineRule="auto"/>
+        <w:jc w:val="both"/>
+        <w:rPr>
+          <w:rFonts w:ascii="Arial" w:hAnsi="Arial" w:cs="Arial"/>
+        </w:rPr>
+      </w:pPr>
+    </w:p>
+    <w:p>
+      <w:pPr>
+        <w:spacing w:line="360" w:lineRule="auto"/>
+        <w:jc w:val="both"/>
+        <w:rPr>
+          <w:rFonts w:ascii="Arial" w:hAnsi="Arial" w:cs="Arial"/>
+        </w:rPr>
+      </w:pPr>
+    </w:p>
+    <w:p>
+      <w:pPr>
+        <w:spacing w:line="360" w:lineRule="auto"/>
+        <w:jc w:val="both"/>
+        <w:rPr>
+          <w:rFonts w:ascii="Arial" w:hAnsi="Arial" w:cs="Arial"/>
+        </w:rPr>
+      </w:pPr>
+    </w:p>
+    <w:p>
+      <w:pPr>
+        <w:spacing w:line="360" w:lineRule="auto"/>
+        <w:jc w:val="both"/>
+        <w:rPr>
+          <w:rFonts w:ascii="Arial" w:hAnsi="Arial" w:cs="Arial"/>
+        </w:rPr>
+      </w:pPr>
+    </w:p>
+    <w:p>
+      <w:pPr>
+        <w:spacing w:line="360" w:lineRule="auto"/>
+        <w:jc w:val="both"/>
+        <w:rPr>
+          <w:rFonts w:ascii="Arial" w:hAnsi="Arial" w:cs="Arial"/>
+        </w:rPr>
+      </w:pPr>
+    </w:p>
+    <w:p>
+      <w:pPr>
+        <w:spacing w:line="360" w:lineRule="auto"/>
+        <w:jc w:val="both"/>
+        <w:rPr>
+          <w:rFonts w:ascii="Arial" w:hAnsi="Arial" w:cs="Arial"/>
+        </w:rPr>
+      </w:pPr>
+    </w:p>
+    <w:p>
+      <w:pPr>
+        <w:spacing w:line="360" w:lineRule="auto"/>
+        <w:jc w:val="both"/>
+        <w:rPr>
+          <w:rFonts w:ascii="Arial" w:hAnsi="Arial" w:cs="Arial"/>
+        </w:rPr>
+      </w:pPr>
+    </w:p>
+    <w:p>
+      <w:pPr>
+        <w:spacing w:line="360" w:lineRule="auto"/>
+        <w:jc w:val="both"/>
+        <w:rPr>
+          <w:rFonts w:ascii="Arial" w:hAnsi="Arial" w:cs="Arial"/>
+        </w:rPr>
+      </w:pPr>
+    </w:p>
+    <w:p>
+      <w:pPr>
+        <w:spacing w:line="360" w:lineRule="auto"/>
+        <w:jc w:val="both"/>
+        <w:rPr>
+          <w:rFonts w:ascii="Arial" w:hAnsi="Arial" w:cs="Arial"/>
+        </w:rPr>
+      </w:pPr>
+    </w:p>
+    <w:p>
+      <w:pPr>
+        <w:spacing w:line="360" w:lineRule="auto"/>
+        <w:jc w:val="both"/>
+        <w:rPr>
+          <w:rFonts w:ascii="Arial" w:hAnsi="Arial" w:cs="Arial"/>
+        </w:rPr>
+      </w:pPr>
+    </w:p>
+    <w:p>
+      <w:pPr>
+        <w:spacing w:line="360" w:lineRule="auto"/>
+        <w:jc w:val="both"/>
+        <w:rPr>
+          <w:rFonts w:ascii="Arial" w:hAnsi="Arial" w:cs="Arial"/>
+        </w:rPr>
+      </w:pPr>
+    </w:p>
+    <w:p>
+      <w:pPr>
+        <w:spacing w:line="360" w:lineRule="auto"/>
+        <w:jc w:val="both"/>
+        <w:rPr>
+          <w:rFonts w:ascii="Arial" w:hAnsi="Arial" w:cs="Arial"/>
+        </w:rPr>
+      </w:pPr>
+    </w:p>
+    <w:p>
+      <w:pPr>
+        <w:spacing w:line="360" w:lineRule="auto"/>
+        <w:jc w:val="both"/>
+        <w:rPr>
+          <w:rFonts w:ascii="Arial" w:hAnsi="Arial" w:cs="Arial"/>
+        </w:rPr>
+      </w:pPr>
+    </w:p>
+    <w:p>
+      <w:pPr>
+        <w:spacing w:line="360" w:lineRule="auto"/>
+        <w:jc w:val="both"/>
+        <w:rPr>
+          <w:rFonts w:ascii="Arial" w:hAnsi="Arial" w:cs="Arial"/>
+          <w:b/>
+        </w:rPr>
+      </w:pPr>
+      <w:r>
+        <w:rPr>
+          <w:rFonts w:ascii="Arial" w:hAnsi="Arial" w:cs="Arial"/>
+          <w:b/>
+        </w:rPr>
+        <w:t>3. METODOLOGIA</w:t>
+      </w:r>
+    </w:p>
+    <w:p>
+      <w:pPr>
+        <w:spacing w:line="360" w:lineRule="auto"/>
+        <w:jc w:val="both"/>
+        <w:rPr>
+          <w:rFonts w:ascii="Arial" w:hAnsi="Arial" w:cs="Arial"/>
+          <w:b/>
+        </w:rPr>
+      </w:pPr>
+    </w:p>
+    <w:p>
+      <w:pPr>
+        <w:spacing w:line="360" w:lineRule="auto"/>
+        <w:ind w:firstLine="708"/>
+        <w:jc w:val="both"/>
+        <w:rPr>
+          <w:rFonts w:ascii="Arial" w:hAnsi="Arial" w:cs="Arial"/>
+        </w:rPr>
+      </w:pPr>
+      <w:r>
+        <w:rPr>
+          <w:rFonts w:ascii="Arial" w:hAnsi="Arial" w:cs="Arial"/>
+        </w:rPr>
+        <w:t xml:space="preserve">O trabalho iniciou-se com o </w:t>
+      </w:r>
+      <w:r>
+        <w:rPr>
+          <w:rFonts w:ascii="Arial" w:hAnsi="Arial" w:cs="Arial"/>
+        </w:rPr>
+        <w:t>estudo dos trabalhos marcados no referencial teórico, o que caract</w:t>
+      </w:r>
+      <w:r>
+        <w:rPr>
+          <w:rFonts w:ascii="Arial" w:hAnsi="Arial" w:cs="Arial"/>
+        </w:rPr>
+        <w:t>eriza uma pesquisa exploratória.</w:t>
+      </w:r>
+    </w:p>
+    <w:p>
+      <w:pPr>
+        <w:spacing w:line="360" w:lineRule="auto"/>
+        <w:ind w:left="2124" w:firstLine="708"/>
+        <w:jc w:val="both"/>
+        <w:rPr>
+          <w:rFonts w:ascii="Arial" w:hAnsi="Arial" w:cs="Arial"/>
+          <w:color w:val="000000" w:themeColor="text1"/>
+        </w:rPr>
+      </w:pPr>
+      <w:r>
+        <w:rPr>
+          <w:rFonts w:ascii="Arial" w:hAnsi="Arial" w:cs="Arial"/>
+        </w:rPr>
+        <w:t xml:space="preserve"> </w:t>
+      </w:r>
+      <w:r>
+        <w:rPr>
+          <w:rFonts w:ascii="Arial" w:hAnsi="Arial" w:cs="Arial"/>
+          <w:color w:val="000000" w:themeColor="text1"/>
+        </w:rPr>
+        <w:t xml:space="preserve"> </w:t>
+      </w:r>
+      <w:r>
+        <w:rPr>
+          <w:rFonts w:ascii="Arial" w:hAnsi="Arial" w:cs="Arial"/>
+          <w:color w:val="000000" w:themeColor="text1"/>
+        </w:rPr>
+        <w:t>“</w:t>
+      </w:r>
+      <w:r>
+        <w:rPr>
+          <w:rFonts w:ascii="Arial" w:hAnsi="Arial" w:cs="Arial"/>
+        </w:rPr>
+        <w:t>[...]</w:t>
+      </w:r>
+      <w:r>
+        <w:rPr>
+          <w:rFonts w:ascii="Arial" w:hAnsi="Arial" w:cs="Arial"/>
+        </w:rPr>
+        <w:t xml:space="preserve"> </w:t>
+      </w:r>
+      <w:r>
+        <w:rPr>
+          <w:rFonts w:ascii="Arial" w:hAnsi="Arial" w:cs="Arial"/>
+          <w:color w:val="000000" w:themeColor="text1"/>
+        </w:rPr>
+        <w:t>Pesquisa</w:t>
+      </w:r>
+      <w:r>
+        <w:rPr>
+          <w:rFonts w:ascii="Arial" w:hAnsi="Arial" w:cs="Arial"/>
+          <w:color w:val="000000" w:themeColor="text1"/>
+        </w:rPr>
+        <w:t xml:space="preserve"> exploratória é quando a pesquisa se encontra na fase preliminar, tem como finalidade proporcionar mais informações sobre o assunto que vamos investigar, possibilitando sua definição e seu delineamento, isto é, facilitar a delimitação do tema da pesquisa; orientar a fixação dos objetivos e a formulação das hipóteses ou descobrir um novo tipo de enfoque para o assunto. Assume, em geral, as formas de pesquisas bibliográficas e estudos de caso. (PRODANOV e FREITAS, 2013, p. 51-52).”</w:t>
+      </w:r>
+      <w:r>
+        <w:rPr>
+          <w:rFonts w:ascii="Arial" w:hAnsi="Arial" w:cs="Arial"/>
+          <w:color w:val="000000" w:themeColor="text1"/>
+        </w:rPr>
+        <w:tab/>
+      </w:r>
+    </w:p>
+    <w:p>
+      <w:pPr>
+        <w:spacing w:line="360" w:lineRule="auto"/>
+        <w:ind w:firstLine="708"/>
+        <w:jc w:val="both"/>
+        <w:rPr>
+          <w:rFonts w:ascii="Arial" w:hAnsi="Arial" w:cs="Arial"/>
+        </w:rPr>
+      </w:pPr>
+      <w:r>
+        <w:rPr>
+          <w:rFonts w:ascii="Arial" w:hAnsi="Arial" w:cs="Arial"/>
+        </w:rPr>
+        <w:t>O pa</w:t>
+      </w:r>
+      <w:r>
+        <w:rPr>
+          <w:rFonts w:ascii="Arial" w:hAnsi="Arial" w:cs="Arial"/>
+        </w:rPr>
+        <w:t>sso seguinte foi a construção de um a</w:t>
+      </w:r>
+      <w:r>
+        <w:rPr>
+          <w:rFonts w:ascii="Arial" w:hAnsi="Arial" w:cs="Arial"/>
+        </w:rPr>
+        <w:t>plicativo</w:t>
+      </w:r>
+      <w:r>
+        <w:rPr>
+          <w:rFonts w:ascii="Arial" w:hAnsi="Arial" w:cs="Arial"/>
+        </w:rPr>
+        <w:t xml:space="preserve"> </w:t>
+      </w:r>
+      <w:r>
+        <w:rPr>
+          <w:rFonts w:ascii="Arial" w:hAnsi="Arial" w:cs="Arial"/>
+        </w:rPr>
+        <w:t>Mobile</w:t>
+      </w:r>
+      <w:r>
+        <w:rPr>
+          <w:rFonts w:ascii="Arial" w:hAnsi="Arial" w:cs="Arial"/>
+        </w:rPr>
+        <w:t xml:space="preserve"> </w:t>
+      </w:r>
+      <w:r>
+        <w:rPr>
+          <w:rFonts w:ascii="Arial" w:hAnsi="Arial" w:cs="Arial"/>
+        </w:rPr>
         <w:t xml:space="preserve">com base no </w:t>
       </w:r>
       <w:r>
@@ -2297,7 +2367,14 @@
         <w:rPr>
           <w:rFonts w:ascii="Arial" w:hAnsi="Arial" w:cs="Arial"/>
         </w:rPr>
-        <w:t>, mas tendo em vista o grau de complexidade, posteriormente, optei por eliminar esta idéia do trabalho de conclusão de curso</w:t>
+        <w:t xml:space="preserve">, mas tendo em vista o grau de </w:t>
+      </w:r>
+      <w:r>
+        <w:rPr>
+          <w:rFonts w:ascii="Arial" w:hAnsi="Arial" w:cs="Arial"/>
+        </w:rPr>
+        <w:lastRenderedPageBreak/>
+        <w:t>complexidade, posteriormente, optei por eliminar esta idéia do trabalho de conclusão de curso</w:t>
       </w:r>
       <w:r>
         <w:rPr>
@@ -2686,6 +2763,7 @@
         <w:rPr>
           <w:rFonts w:ascii="Arial" w:hAnsi="Arial" w:cs="Arial"/>
         </w:rPr>
+        <w:lastRenderedPageBreak/>
         <w:tab/>
         <w:t xml:space="preserve">Para isto, propõe se a implementação de </w:t>
       </w:r>
@@ -2832,7 +2910,6 @@
         <w:rPr>
           <w:rFonts w:ascii="Arial" w:hAnsi="Arial" w:cs="Arial"/>
         </w:rPr>
-        <w:lastRenderedPageBreak/>
         <w:tab/>
         <w:t>A aplicação destinada ao Cliente, tem por objetivo, centralizar as ofertas dos restaurantes, permitindo ao usuário ter acesso aos descontos oferecidos pelos estabelecimentos participantes, bem como filtrar e adicionar preferencias, de ofertas a serem recebidas.</w:t>
       </w:r>
@@ -3344,7 +3421,6 @@
         <w:rPr>
           <w:rFonts w:ascii="Arial" w:hAnsi="Arial" w:cs="Arial"/>
         </w:rPr>
-        <w:lastRenderedPageBreak/>
         <w:t>Rede de D</w:t>
       </w:r>
       <w:r>
@@ -3593,6 +3669,7 @@
         <w:rPr>
           <w:rFonts w:ascii="Arial" w:hAnsi="Arial" w:cs="Arial"/>
         </w:rPr>
+        <w:lastRenderedPageBreak/>
         <w:t>Tipo: Restringe notificações por tipos de Estabelecimentos.</w:t>
       </w:r>
     </w:p>
@@ -3701,14 +3778,7 @@
         <w:rPr>
           <w:rFonts w:ascii="Arial" w:hAnsi="Arial" w:cs="Arial"/>
         </w:rPr>
-        <w:t xml:space="preserve">otificações via Bluetooth para as pessoas próximas de seus Estabelecimentos, o Aplicativo para o Cliente, irá solicitar que o mesmo mantenha sempre seu Bluetooth </w:t>
-      </w:r>
-      <w:r>
-        <w:rPr>
-          <w:rFonts w:ascii="Arial" w:hAnsi="Arial" w:cs="Arial"/>
-        </w:rPr>
-        <w:lastRenderedPageBreak/>
-        <w:t>ligad</w:t>
+        <w:t>otificações via Bluetooth para as pessoas próximas de seus Estabelecimentos, o Aplicativo para o Cliente, irá solicitar que o mesmo mantenha sempre seu Bluetooth ligad</w:t>
       </w:r>
       <w:r>
         <w:rPr>
@@ -3986,6 +4056,7 @@
         <w:rPr>
           <w:rFonts w:ascii="Arial" w:hAnsi="Arial" w:cs="Arial"/>
         </w:rPr>
+        <w:lastRenderedPageBreak/>
         <w:t xml:space="preserve">Adicionar textos </w:t>
       </w:r>
       <w:r>
@@ -4113,7 +4184,6 @@
         <w:rPr>
           <w:rFonts w:ascii="Arial" w:hAnsi="Arial" w:cs="Arial"/>
         </w:rPr>
-        <w:lastRenderedPageBreak/>
         <w:tab/>
         <w:t xml:space="preserve">O usuário da Aplicação para Estabelecimento, deverá criar um Perfil de Estabelecimento, que será a página que qualquer Cliente usuário da Aplicação para Clientes irá visualizar ao entrar no Perfil do Estabelecimento. </w:t>
       </w:r>
@@ -4469,7 +4539,6 @@
         <w:rPr>
           <w:rFonts w:ascii="Arial" w:hAnsi="Arial" w:cs="Arial"/>
         </w:rPr>
-        <w:lastRenderedPageBreak/>
         <w:tab/>
         <w:t>Em resumo, este dispositivo irá enviar para todos os smartphones que passarem próximo aos estabelecimentos, notificações via Bluetooth</w:t>
       </w:r>
@@ -4725,51 +4794,16 @@
       <w:r>
         <w:rPr>
           <w:rFonts w:ascii="Arial" w:hAnsi="Arial" w:cs="Arial"/>
+        </w:rPr>
+        <w:t xml:space="preserve">DONOVAN, Mark. The state of mobile: U.S. mobile media landscape and trends. </w:t>
+      </w:r>
+      <w:r>
+        <w:rPr>
+          <w:rFonts w:ascii="Arial" w:hAnsi="Arial" w:cs="Arial"/>
           <w:lang w:val="en-US"/>
         </w:rPr>
-        <w:t xml:space="preserve">DONOVAN, Mark. The state of mobile: U.S. mobile media landscape and trends. 2010. </w:t>
-      </w:r>
-      <w:proofErr w:type="spellStart"/>
-      <w:r>
-        <w:rPr>
-          <w:rFonts w:ascii="Arial" w:hAnsi="Arial" w:cs="Arial"/>
-          <w:lang w:val="en-US"/>
-        </w:rPr>
-        <w:t>Disponível</w:t>
-      </w:r>
-      <w:proofErr w:type="spellEnd"/>
-      <w:r>
-        <w:rPr>
-          <w:rFonts w:ascii="Arial" w:hAnsi="Arial" w:cs="Arial"/>
-          <w:lang w:val="en-US"/>
-        </w:rPr>
-        <w:t xml:space="preserve"> </w:t>
-      </w:r>
-      <w:proofErr w:type="spellStart"/>
-      <w:r>
-        <w:rPr>
-          <w:rFonts w:ascii="Arial" w:hAnsi="Arial" w:cs="Arial"/>
-          <w:lang w:val="en-US"/>
-        </w:rPr>
-        <w:t>em</w:t>
-      </w:r>
-      <w:proofErr w:type="spellEnd"/>
-      <w:r>
-        <w:rPr>
-          <w:rFonts w:ascii="Arial" w:hAnsi="Arial" w:cs="Arial"/>
-          <w:lang w:val="en-US"/>
-        </w:rPr>
-        <w:t>: &lt;http://www.comscore.com/Insights/Presentations-and- Whitepapers/2010/The-State-of-Mobile-US-Mobile-Media-Landscape-and-</w:t>
-      </w:r>
-      <w:proofErr w:type="gramStart"/>
-      <w:r>
-        <w:rPr>
-          <w:rFonts w:ascii="Arial" w:hAnsi="Arial" w:cs="Arial"/>
-          <w:lang w:val="en-US"/>
-        </w:rPr>
-        <w:t>Trends?cs</w:t>
-      </w:r>
-      <w:proofErr w:type="gramEnd"/>
+        <w:t>2010. Disponível em: &lt;http://www.comscore.com/Insights/Presentations-and- Whitepapers/2010/The-State-of-Mobile-US-Mobile-Media-Landscape-and-Trends?cs</w:t>
+      </w:r>
     </w:p>
     <w:p>
       <w:pPr>
@@ -4788,23 +4822,7 @@
           <w:rFonts w:ascii="Arial" w:hAnsi="Arial" w:cs="Arial"/>
           <w:lang w:val="en-US"/>
         </w:rPr>
-        <w:t>_</w:t>
-      </w:r>
-      <w:proofErr w:type="spellStart"/>
-      <w:r>
-        <w:rPr>
-          <w:rFonts w:ascii="Arial" w:hAnsi="Arial" w:cs="Arial"/>
-          <w:lang w:val="en-US"/>
-        </w:rPr>
-        <w:t>edgescape_cc</w:t>
-      </w:r>
-      <w:proofErr w:type="spellEnd"/>
-      <w:r>
-        <w:rPr>
-          <w:rFonts w:ascii="Arial" w:hAnsi="Arial" w:cs="Arial"/>
-          <w:lang w:val="en-US"/>
-        </w:rPr>
-        <w:t>=US&gt;.</w:t>
+        <w:t>_edgescape_cc=US&gt;.</w:t>
       </w:r>
     </w:p>
     <w:p>
@@ -4823,6 +4841,7 @@
           <w:rFonts w:ascii="Arial" w:hAnsi="Arial" w:cs="Arial"/>
           <w:lang w:val="en-US"/>
         </w:rPr>
+        <w:lastRenderedPageBreak/>
         <w:t xml:space="preserve">GIORGIANO, Carlos Vital. </w:t>
       </w:r>
       <w:r>
@@ -4893,39 +4912,7 @@
           <w:rFonts w:ascii="Arial" w:hAnsi="Arial" w:cs="Arial"/>
           <w:lang w:val="en-US"/>
         </w:rPr>
-        <w:t>phones and tablets. International journal of human-computer interaction, [</w:t>
-      </w:r>
-      <w:proofErr w:type="spellStart"/>
-      <w:r>
-        <w:rPr>
-          <w:rFonts w:ascii="Arial" w:hAnsi="Arial" w:cs="Arial"/>
-          <w:lang w:val="en-US"/>
-        </w:rPr>
-        <w:t>s.l.</w:t>
-      </w:r>
-      <w:proofErr w:type="spellEnd"/>
-      <w:r>
-        <w:rPr>
-          <w:rFonts w:ascii="Arial" w:hAnsi="Arial" w:cs="Arial"/>
-          <w:lang w:val="en-US"/>
-        </w:rPr>
-        <w:t xml:space="preserve">], v. 31, n. 8, p.518-529, 31 </w:t>
-      </w:r>
-      <w:proofErr w:type="spellStart"/>
-      <w:r>
-        <w:rPr>
-          <w:rFonts w:ascii="Arial" w:hAnsi="Arial" w:cs="Arial"/>
-          <w:lang w:val="en-US"/>
-        </w:rPr>
-        <w:t>jul.</w:t>
-      </w:r>
-      <w:proofErr w:type="spellEnd"/>
-      <w:r>
-        <w:rPr>
-          <w:rFonts w:ascii="Arial" w:hAnsi="Arial" w:cs="Arial"/>
-          <w:lang w:val="en-US"/>
-        </w:rPr>
-        <w:t xml:space="preserve"> 2015.</w:t>
+        <w:t>phones and tablets. International journal of human-computer interaction, [s.l.], v. 31, n. 8, p.518-529, 31 jul. 2015.</w:t>
       </w:r>
     </w:p>
     <w:p>
@@ -5002,7 +4989,6 @@
         <w:rPr>
           <w:rFonts w:ascii="Arial" w:hAnsi="Arial" w:cs="Arial"/>
         </w:rPr>
-        <w:lastRenderedPageBreak/>
         <w:t xml:space="preserve">RAMOS, Inês Maria Saraiva. </w:t>
       </w:r>
       <w:r>
@@ -5065,39 +5051,7 @@
           <w:rFonts w:ascii="Arial" w:hAnsi="Arial" w:cs="Arial"/>
           <w:lang w:val="en-US"/>
         </w:rPr>
-        <w:t xml:space="preserve">2ª. ed. Novo </w:t>
-      </w:r>
-      <w:proofErr w:type="spellStart"/>
-      <w:r>
-        <w:rPr>
-          <w:rFonts w:ascii="Arial" w:hAnsi="Arial" w:cs="Arial"/>
-          <w:lang w:val="en-US"/>
-        </w:rPr>
-        <w:t>Hamburgo</w:t>
-      </w:r>
-      <w:proofErr w:type="spellEnd"/>
-      <w:r>
-        <w:rPr>
-          <w:rFonts w:ascii="Arial" w:hAnsi="Arial" w:cs="Arial"/>
-          <w:lang w:val="en-US"/>
-        </w:rPr>
-        <w:t xml:space="preserve">: Universiade </w:t>
-      </w:r>
-      <w:proofErr w:type="spellStart"/>
-      <w:r>
-        <w:rPr>
-          <w:rFonts w:ascii="Arial" w:hAnsi="Arial" w:cs="Arial"/>
-          <w:lang w:val="en-US"/>
-        </w:rPr>
-        <w:t>Freevale</w:t>
-      </w:r>
-      <w:proofErr w:type="spellEnd"/>
-      <w:r>
-        <w:rPr>
-          <w:rFonts w:ascii="Arial" w:hAnsi="Arial" w:cs="Arial"/>
-          <w:lang w:val="en-US"/>
-        </w:rPr>
-        <w:t>, 2013.</w:t>
+        <w:t>2ª. ed. Novo Hamburgo: Universiade Freevale, 2013.</w:t>
       </w:r>
     </w:p>
     <w:p>

</xml_diff>